<commit_message>
Convert to PDF tidak muncul Gambar
</commit_message>
<xml_diff>
--- a/uploads/document-generator/template/Template_Surat_Tugas.docx
+++ b/uploads/document-generator/template/Template_Surat_Tugas.docx
@@ -66,49 +66,31 @@
           <w:szCs w:val="24"/>
         </w:rPr>
       </w:pPr>
-      <w:proofErr w:type="spellStart"/>
-      <w:r>
-        <w:rPr>
-          <w:rFonts w:asciiTheme="majorHAnsi" w:hAnsiTheme="majorHAnsi" w:cstheme="majorHAnsi"/>
-          <w:sz w:val="24"/>
-          <w:szCs w:val="24"/>
-        </w:rPr>
-        <w:t>Nomor</w:t>
-      </w:r>
-      <w:proofErr w:type="spellEnd"/>
-      <w:r>
-        <w:rPr>
-          <w:rFonts w:asciiTheme="majorHAnsi" w:hAnsiTheme="majorHAnsi" w:cstheme="majorHAnsi"/>
-          <w:sz w:val="24"/>
-          <w:szCs w:val="24"/>
-        </w:rPr>
-        <w:t xml:space="preserve"> :  </w:t>
-      </w:r>
-      <w:r>
-        <w:rPr>
-          <w:rFonts w:asciiTheme="majorHAnsi" w:hAnsiTheme="majorHAnsi" w:cstheme="majorHAnsi"/>
-          <w:sz w:val="24"/>
-          <w:szCs w:val="24"/>
-        </w:rPr>
-        <w:t>${</w:t>
-      </w:r>
-      <w:proofErr w:type="spellStart"/>
-      <w:r>
-        <w:rPr>
-          <w:rFonts w:asciiTheme="majorHAnsi" w:hAnsiTheme="majorHAnsi" w:cstheme="majorHAnsi"/>
-          <w:sz w:val="24"/>
-          <w:szCs w:val="24"/>
-        </w:rPr>
-        <w:t>SET.PolaNoSurat</w:t>
-      </w:r>
-      <w:proofErr w:type="spellEnd"/>
-      <w:r>
-        <w:rPr>
-          <w:rFonts w:asciiTheme="majorHAnsi" w:hAnsiTheme="majorHAnsi" w:cstheme="majorHAnsi"/>
-          <w:sz w:val="24"/>
-          <w:szCs w:val="24"/>
-        </w:rPr>
-        <w:t>}</w:t>
+      <w:proofErr w:type="gramStart"/>
+      <w:r>
+        <w:rPr>
+          <w:rFonts w:asciiTheme="majorHAnsi" w:hAnsiTheme="majorHAnsi" w:cstheme="majorHAnsi"/>
+          <w:sz w:val="24"/>
+          <w:szCs w:val="24"/>
+        </w:rPr>
+        <w:t>Nomor :</w:t>
+      </w:r>
+      <w:proofErr w:type="gramEnd"/>
+      <w:r>
+        <w:rPr>
+          <w:rFonts w:asciiTheme="majorHAnsi" w:hAnsiTheme="majorHAnsi" w:cstheme="majorHAnsi"/>
+          <w:sz w:val="24"/>
+          <w:szCs w:val="24"/>
+        </w:rPr>
+        <w:t xml:space="preserve">  </w:t>
+      </w:r>
+      <w:r>
+        <w:rPr>
+          <w:rFonts w:asciiTheme="majorHAnsi" w:hAnsiTheme="majorHAnsi" w:cstheme="majorHAnsi"/>
+          <w:sz w:val="24"/>
+          <w:szCs w:val="24"/>
+        </w:rPr>
+        <w:t>${SET.PolaNoSurat}</w:t>
       </w:r>
     </w:p>
     <w:p>
@@ -147,43 +129,14 @@
           <w:szCs w:val="24"/>
         </w:rPr>
       </w:pPr>
-      <w:proofErr w:type="spellStart"/>
-      <w:r>
-        <w:rPr>
-          <w:rFonts w:asciiTheme="majorHAnsi" w:hAnsiTheme="majorHAnsi" w:cstheme="majorHAnsi"/>
-          <w:sz w:val="24"/>
-          <w:szCs w:val="24"/>
-        </w:rPr>
-        <w:t>Universitas</w:t>
-      </w:r>
-      <w:proofErr w:type="spellEnd"/>
-      <w:r>
-        <w:rPr>
-          <w:rFonts w:asciiTheme="majorHAnsi" w:hAnsiTheme="majorHAnsi" w:cstheme="majorHAnsi"/>
-          <w:sz w:val="24"/>
-          <w:szCs w:val="24"/>
-        </w:rPr>
-        <w:t xml:space="preserve"> Agung </w:t>
-      </w:r>
-      <w:proofErr w:type="spellStart"/>
-      <w:r>
-        <w:rPr>
-          <w:rFonts w:asciiTheme="majorHAnsi" w:hAnsiTheme="majorHAnsi" w:cstheme="majorHAnsi"/>
-          <w:sz w:val="24"/>
-          <w:szCs w:val="24"/>
-        </w:rPr>
-        <w:t>Podomoro</w:t>
-      </w:r>
-      <w:proofErr w:type="spellEnd"/>
-      <w:r>
-        <w:rPr>
-          <w:rFonts w:asciiTheme="majorHAnsi" w:hAnsiTheme="majorHAnsi" w:cstheme="majorHAnsi"/>
-          <w:sz w:val="24"/>
-          <w:szCs w:val="24"/>
-        </w:rPr>
-        <w:t xml:space="preserve"> </w:t>
-      </w:r>
-      <w:proofErr w:type="spellStart"/>
+      <w:r>
+        <w:rPr>
+          <w:rFonts w:asciiTheme="majorHAnsi" w:hAnsiTheme="majorHAnsi" w:cstheme="majorHAnsi"/>
+          <w:sz w:val="24"/>
+          <w:szCs w:val="24"/>
+        </w:rPr>
+        <w:t xml:space="preserve">Universitas Agung Podomoro </w:t>
+      </w:r>
       <w:r>
         <w:rPr>
           <w:rFonts w:asciiTheme="majorHAnsi" w:hAnsiTheme="majorHAnsi" w:cstheme="majorHAnsi"/>
@@ -198,18 +151,9 @@
           <w:sz w:val="24"/>
           <w:szCs w:val="24"/>
         </w:rPr>
-        <w:t>enugaskan</w:t>
-      </w:r>
-      <w:proofErr w:type="spellEnd"/>
-      <w:r>
-        <w:rPr>
-          <w:rFonts w:asciiTheme="majorHAnsi" w:hAnsiTheme="majorHAnsi" w:cstheme="majorHAnsi"/>
-          <w:sz w:val="24"/>
-          <w:szCs w:val="24"/>
-        </w:rPr>
-        <w:t xml:space="preserve"> </w:t>
-      </w:r>
-      <w:proofErr w:type="spellStart"/>
+        <w:t xml:space="preserve">enugaskan </w:t>
+      </w:r>
+      <w:proofErr w:type="gramStart"/>
       <w:r>
         <w:rPr>
           <w:rFonts w:asciiTheme="majorHAnsi" w:hAnsiTheme="majorHAnsi" w:cstheme="majorHAnsi"/>
@@ -224,17 +168,9 @@
           <w:sz w:val="24"/>
           <w:szCs w:val="24"/>
         </w:rPr>
-        <w:t>epada</w:t>
-      </w:r>
-      <w:proofErr w:type="spellEnd"/>
-      <w:r>
-        <w:rPr>
-          <w:rFonts w:asciiTheme="majorHAnsi" w:hAnsiTheme="majorHAnsi" w:cstheme="majorHAnsi"/>
-          <w:sz w:val="24"/>
-          <w:szCs w:val="24"/>
-        </w:rPr>
-        <w:t xml:space="preserve"> :</w:t>
-      </w:r>
+        <w:t>epada :</w:t>
+      </w:r>
+      <w:proofErr w:type="gramEnd"/>
     </w:p>
     <w:p>
       <w:pPr>
@@ -297,25 +233,7 @@
           <w:sz w:val="24"/>
           <w:szCs w:val="24"/>
         </w:rPr>
-        <w:t>${</w:t>
-      </w:r>
-      <w:proofErr w:type="spellStart"/>
-      <w:r>
-        <w:rPr>
-          <w:rFonts w:asciiTheme="majorHAnsi" w:hAnsiTheme="majorHAnsi" w:cstheme="majorHAnsi"/>
-          <w:sz w:val="24"/>
-          <w:szCs w:val="24"/>
-        </w:rPr>
-        <w:t>USER.NIP.Name</w:t>
-      </w:r>
-      <w:proofErr w:type="spellEnd"/>
-      <w:r>
-        <w:rPr>
-          <w:rFonts w:asciiTheme="majorHAnsi" w:hAnsiTheme="majorHAnsi" w:cstheme="majorHAnsi"/>
-          <w:sz w:val="24"/>
-          <w:szCs w:val="24"/>
-        </w:rPr>
-        <w:t>}</w:t>
+        <w:t>${USER.NIP.Name}</w:t>
       </w:r>
     </w:p>
     <w:p>
@@ -388,18 +306,8 @@
           <w:sz w:val="24"/>
           <w:szCs w:val="24"/>
         </w:rPr>
-        <w:t xml:space="preserve">Program </w:t>
-      </w:r>
-      <w:proofErr w:type="spellStart"/>
-      <w:r>
-        <w:rPr>
-          <w:rFonts w:asciiTheme="majorHAnsi" w:hAnsiTheme="majorHAnsi" w:cstheme="majorHAnsi"/>
-          <w:sz w:val="24"/>
-          <w:szCs w:val="24"/>
-        </w:rPr>
-        <w:t>Studi</w:t>
-      </w:r>
-      <w:proofErr w:type="spellEnd"/>
+        <w:t>Program Studi</w:t>
+      </w:r>
       <w:r>
         <w:rPr>
           <w:rFonts w:asciiTheme="majorHAnsi" w:hAnsiTheme="majorHAnsi" w:cstheme="majorHAnsi"/>
@@ -415,25 +323,7 @@
           <w:sz w:val="24"/>
           <w:szCs w:val="24"/>
         </w:rPr>
-        <w:t>${</w:t>
-      </w:r>
-      <w:proofErr w:type="spellStart"/>
-      <w:r>
-        <w:rPr>
-          <w:rFonts w:asciiTheme="majorHAnsi" w:hAnsiTheme="majorHAnsi" w:cstheme="majorHAnsi"/>
-          <w:sz w:val="24"/>
-          <w:szCs w:val="24"/>
-        </w:rPr>
-        <w:t>USER.NIP.ProdiName</w:t>
-      </w:r>
-      <w:proofErr w:type="spellEnd"/>
-      <w:r>
-        <w:rPr>
-          <w:rFonts w:asciiTheme="majorHAnsi" w:hAnsiTheme="majorHAnsi" w:cstheme="majorHAnsi"/>
-          <w:sz w:val="24"/>
-          <w:szCs w:val="24"/>
-        </w:rPr>
-        <w:t>}</w:t>
+        <w:t>${USER.NIP.ProdiName}</w:t>
       </w:r>
     </w:p>
     <w:p>
@@ -453,9 +343,9 @@
           <w:szCs w:val="24"/>
           <w:lang w:eastAsia="en-US"/>
         </w:rPr>
-        <w:t>${</w:t>
-      </w:r>
-      <w:proofErr w:type="spellStart"/>
+        <w:t>${INPUT.Agenda</w:t>
+      </w:r>
+      <w:proofErr w:type="gramStart"/>
       <w:r>
         <w:rPr>
           <w:rFonts w:asciiTheme="majorHAnsi" w:eastAsia="Times New Roman" w:hAnsiTheme="majorHAnsi" w:cstheme="majorHAnsi"/>
@@ -463,9 +353,26 @@
           <w:szCs w:val="24"/>
           <w:lang w:eastAsia="en-US"/>
         </w:rPr>
-        <w:t>INPUT.Agenda</w:t>
-      </w:r>
-      <w:proofErr w:type="spellEnd"/>
+        <w:t>}</w:t>
+      </w:r>
+      <w:r>
+        <w:rPr>
+          <w:rFonts w:asciiTheme="majorHAnsi" w:hAnsiTheme="majorHAnsi" w:cstheme="majorHAnsi"/>
+          <w:color w:val="000000"/>
+          <w:sz w:val="24"/>
+          <w:szCs w:val="24"/>
+        </w:rPr>
+        <w:t xml:space="preserve"> </w:t>
+      </w:r>
+      <w:r>
+        <w:rPr>
+          <w:rFonts w:asciiTheme="majorHAnsi" w:hAnsiTheme="majorHAnsi" w:cstheme="majorHAnsi"/>
+          <w:color w:val="000000"/>
+          <w:sz w:val="24"/>
+          <w:szCs w:val="24"/>
+        </w:rPr>
+        <w:t xml:space="preserve"> </w:t>
+      </w:r>
       <w:r>
         <w:rPr>
           <w:rFonts w:asciiTheme="majorHAnsi" w:eastAsia="Times New Roman" w:hAnsiTheme="majorHAnsi" w:cstheme="majorHAnsi"/>
@@ -473,26 +380,9 @@
           <w:szCs w:val="24"/>
           <w:lang w:eastAsia="en-US"/>
         </w:rPr>
-        <w:t>}</w:t>
-      </w:r>
-      <w:r>
-        <w:rPr>
-          <w:rFonts w:asciiTheme="majorHAnsi" w:hAnsiTheme="majorHAnsi" w:cstheme="majorHAnsi"/>
-          <w:color w:val="000000"/>
-          <w:sz w:val="24"/>
-          <w:szCs w:val="24"/>
-        </w:rPr>
-        <w:t xml:space="preserve"> </w:t>
-      </w:r>
-      <w:r>
-        <w:rPr>
-          <w:rFonts w:asciiTheme="majorHAnsi" w:hAnsiTheme="majorHAnsi" w:cstheme="majorHAnsi"/>
-          <w:color w:val="000000"/>
-          <w:sz w:val="24"/>
-          <w:szCs w:val="24"/>
-        </w:rPr>
-        <w:t xml:space="preserve"> </w:t>
-      </w:r>
+        <w:t>pada</w:t>
+      </w:r>
+      <w:proofErr w:type="gramEnd"/>
       <w:r>
         <w:rPr>
           <w:rFonts w:asciiTheme="majorHAnsi" w:eastAsia="Times New Roman" w:hAnsiTheme="majorHAnsi" w:cstheme="majorHAnsi"/>
@@ -500,7 +390,7 @@
           <w:szCs w:val="24"/>
           <w:lang w:eastAsia="en-US"/>
         </w:rPr>
-        <w:t>pada:</w:t>
+        <w:t>:</w:t>
       </w:r>
     </w:p>
     <w:tbl>
@@ -601,27 +491,7 @@
                 <w:szCs w:val="24"/>
                 <w:lang w:eastAsia="en-US"/>
               </w:rPr>
-              <w:t>${</w:t>
-            </w:r>
-            <w:proofErr w:type="spellStart"/>
-            <w:r>
-              <w:rPr>
-                <w:rFonts w:asciiTheme="majorHAnsi" w:eastAsia="Times New Roman" w:hAnsiTheme="majorHAnsi" w:cstheme="majorHAnsi"/>
-                <w:sz w:val="24"/>
-                <w:szCs w:val="24"/>
-                <w:lang w:eastAsia="en-US"/>
-              </w:rPr>
-              <w:t>INPUT.Hari</w:t>
-            </w:r>
-            <w:proofErr w:type="spellEnd"/>
-            <w:r>
-              <w:rPr>
-                <w:rFonts w:asciiTheme="majorHAnsi" w:eastAsia="Times New Roman" w:hAnsiTheme="majorHAnsi" w:cstheme="majorHAnsi"/>
-                <w:sz w:val="24"/>
-                <w:szCs w:val="24"/>
-                <w:lang w:eastAsia="en-US"/>
-              </w:rPr>
-              <w:t>}</w:t>
+              <w:t>${INPUT.Hari}</w:t>
             </w:r>
           </w:p>
         </w:tc>
@@ -646,7 +516,6 @@
                 <w:lang w:eastAsia="en-US"/>
               </w:rPr>
             </w:pPr>
-            <w:proofErr w:type="spellStart"/>
             <w:r>
               <w:rPr>
                 <w:rFonts w:asciiTheme="majorHAnsi" w:eastAsia="Times New Roman" w:hAnsiTheme="majorHAnsi" w:cstheme="majorHAnsi"/>
@@ -656,7 +525,6 @@
               </w:rPr>
               <w:t>Tanggal</w:t>
             </w:r>
-            <w:proofErr w:type="spellEnd"/>
           </w:p>
           <w:p>
             <w:pPr>
@@ -749,27 +617,7 @@
                 <w:szCs w:val="24"/>
                 <w:lang w:eastAsia="en-US"/>
               </w:rPr>
-              <w:t>${</w:t>
-            </w:r>
-            <w:proofErr w:type="spellStart"/>
-            <w:r>
-              <w:rPr>
-                <w:rFonts w:asciiTheme="majorHAnsi" w:eastAsia="Times New Roman" w:hAnsiTheme="majorHAnsi" w:cstheme="majorHAnsi"/>
-                <w:sz w:val="24"/>
-                <w:szCs w:val="24"/>
-                <w:lang w:eastAsia="en-US"/>
-              </w:rPr>
-              <w:t>INPUT.Tanggal</w:t>
-            </w:r>
-            <w:proofErr w:type="spellEnd"/>
-            <w:r>
-              <w:rPr>
-                <w:rFonts w:asciiTheme="majorHAnsi" w:eastAsia="Times New Roman" w:hAnsiTheme="majorHAnsi" w:cstheme="majorHAnsi"/>
-                <w:sz w:val="24"/>
-                <w:szCs w:val="24"/>
-                <w:lang w:eastAsia="en-US"/>
-              </w:rPr>
-              <w:t>}</w:t>
+              <w:t>${INPUT.Tanggal}</w:t>
             </w:r>
           </w:p>
           <w:p>
@@ -789,27 +637,7 @@
                 <w:szCs w:val="24"/>
                 <w:lang w:eastAsia="en-US"/>
               </w:rPr>
-              <w:t>${</w:t>
-            </w:r>
-            <w:proofErr w:type="spellStart"/>
-            <w:r>
-              <w:rPr>
-                <w:rFonts w:asciiTheme="majorHAnsi" w:eastAsia="Times New Roman" w:hAnsiTheme="majorHAnsi" w:cstheme="majorHAnsi"/>
-                <w:sz w:val="24"/>
-                <w:szCs w:val="24"/>
-                <w:lang w:eastAsia="en-US"/>
-              </w:rPr>
-              <w:t>INPUT.Waktu</w:t>
-            </w:r>
-            <w:proofErr w:type="spellEnd"/>
-            <w:r>
-              <w:rPr>
-                <w:rFonts w:asciiTheme="majorHAnsi" w:eastAsia="Times New Roman" w:hAnsiTheme="majorHAnsi" w:cstheme="majorHAnsi"/>
-                <w:sz w:val="24"/>
-                <w:szCs w:val="24"/>
-                <w:lang w:eastAsia="en-US"/>
-              </w:rPr>
-              <w:t>}</w:t>
+              <w:t>${INPUT.Waktu}</w:t>
             </w:r>
           </w:p>
         </w:tc>
@@ -834,7 +662,6 @@
                 <w:lang w:eastAsia="en-US"/>
               </w:rPr>
             </w:pPr>
-            <w:proofErr w:type="spellStart"/>
             <w:r>
               <w:rPr>
                 <w:rFonts w:asciiTheme="majorHAnsi" w:eastAsia="Times New Roman" w:hAnsiTheme="majorHAnsi" w:cstheme="majorHAnsi"/>
@@ -853,7 +680,6 @@
               </w:rPr>
               <w:t>at</w:t>
             </w:r>
-            <w:proofErr w:type="spellEnd"/>
           </w:p>
         </w:tc>
         <w:tc>
@@ -904,27 +730,7 @@
                 <w:szCs w:val="24"/>
                 <w:lang w:eastAsia="en-US"/>
               </w:rPr>
-              <w:t>${</w:t>
-            </w:r>
-            <w:proofErr w:type="spellStart"/>
-            <w:r>
-              <w:rPr>
-                <w:rFonts w:asciiTheme="majorHAnsi" w:eastAsia="Times New Roman" w:hAnsiTheme="majorHAnsi" w:cstheme="majorHAnsi"/>
-                <w:sz w:val="24"/>
-                <w:szCs w:val="24"/>
-                <w:lang w:eastAsia="en-US"/>
-              </w:rPr>
-              <w:t>INPUT.Tempat</w:t>
-            </w:r>
-            <w:proofErr w:type="spellEnd"/>
-            <w:r>
-              <w:rPr>
-                <w:rFonts w:asciiTheme="majorHAnsi" w:eastAsia="Times New Roman" w:hAnsiTheme="majorHAnsi" w:cstheme="majorHAnsi"/>
-                <w:sz w:val="24"/>
-                <w:szCs w:val="24"/>
-                <w:lang w:eastAsia="en-US"/>
-              </w:rPr>
-              <w:t>}</w:t>
+              <w:t>${INPUT.Tempat}</w:t>
             </w:r>
           </w:p>
         </w:tc>
@@ -951,185 +757,13 @@
           <w:szCs w:val="24"/>
         </w:rPr>
       </w:pPr>
-      <w:proofErr w:type="spellStart"/>
-      <w:r>
-        <w:rPr>
-          <w:rFonts w:asciiTheme="majorHAnsi" w:hAnsiTheme="majorHAnsi" w:cstheme="majorHAnsi"/>
-          <w:sz w:val="24"/>
-          <w:szCs w:val="24"/>
-        </w:rPr>
-        <w:t>Demikian</w:t>
-      </w:r>
-      <w:proofErr w:type="spellEnd"/>
-      <w:r>
-        <w:rPr>
-          <w:rFonts w:asciiTheme="majorHAnsi" w:hAnsiTheme="majorHAnsi" w:cstheme="majorHAnsi"/>
-          <w:sz w:val="24"/>
-          <w:szCs w:val="24"/>
-        </w:rPr>
-        <w:t xml:space="preserve"> </w:t>
-      </w:r>
-      <w:proofErr w:type="spellStart"/>
-      <w:r>
-        <w:rPr>
-          <w:rFonts w:asciiTheme="majorHAnsi" w:hAnsiTheme="majorHAnsi" w:cstheme="majorHAnsi"/>
-          <w:sz w:val="24"/>
-          <w:szCs w:val="24"/>
-        </w:rPr>
-        <w:t>surat</w:t>
-      </w:r>
-      <w:proofErr w:type="spellEnd"/>
-      <w:r>
-        <w:rPr>
-          <w:rFonts w:asciiTheme="majorHAnsi" w:hAnsiTheme="majorHAnsi" w:cstheme="majorHAnsi"/>
-          <w:sz w:val="24"/>
-          <w:szCs w:val="24"/>
-        </w:rPr>
-        <w:t xml:space="preserve"> </w:t>
-      </w:r>
-      <w:proofErr w:type="spellStart"/>
-      <w:r>
-        <w:rPr>
-          <w:rFonts w:asciiTheme="majorHAnsi" w:hAnsiTheme="majorHAnsi" w:cstheme="majorHAnsi"/>
-          <w:sz w:val="24"/>
-          <w:szCs w:val="24"/>
-        </w:rPr>
-        <w:t>tugas</w:t>
-      </w:r>
-      <w:proofErr w:type="spellEnd"/>
-      <w:r>
-        <w:rPr>
-          <w:rFonts w:asciiTheme="majorHAnsi" w:hAnsiTheme="majorHAnsi" w:cstheme="majorHAnsi"/>
-          <w:sz w:val="24"/>
-          <w:szCs w:val="24"/>
-        </w:rPr>
-        <w:t xml:space="preserve"> </w:t>
-      </w:r>
-      <w:proofErr w:type="spellStart"/>
-      <w:r>
-        <w:rPr>
-          <w:rFonts w:asciiTheme="majorHAnsi" w:hAnsiTheme="majorHAnsi" w:cstheme="majorHAnsi"/>
-          <w:sz w:val="24"/>
-          <w:szCs w:val="24"/>
-        </w:rPr>
-        <w:t>ini</w:t>
-      </w:r>
-      <w:proofErr w:type="spellEnd"/>
-      <w:r>
-        <w:rPr>
-          <w:rFonts w:asciiTheme="majorHAnsi" w:hAnsiTheme="majorHAnsi" w:cstheme="majorHAnsi"/>
-          <w:sz w:val="24"/>
-          <w:szCs w:val="24"/>
-        </w:rPr>
-        <w:t xml:space="preserve"> </w:t>
-      </w:r>
-      <w:proofErr w:type="spellStart"/>
-      <w:r>
-        <w:rPr>
-          <w:rFonts w:asciiTheme="majorHAnsi" w:hAnsiTheme="majorHAnsi" w:cstheme="majorHAnsi"/>
-          <w:sz w:val="24"/>
-          <w:szCs w:val="24"/>
-        </w:rPr>
-        <w:t>diberikan</w:t>
-      </w:r>
-      <w:proofErr w:type="spellEnd"/>
-      <w:r>
-        <w:rPr>
-          <w:rFonts w:asciiTheme="majorHAnsi" w:hAnsiTheme="majorHAnsi" w:cstheme="majorHAnsi"/>
-          <w:sz w:val="24"/>
-          <w:szCs w:val="24"/>
-        </w:rPr>
-        <w:t xml:space="preserve"> </w:t>
-      </w:r>
-      <w:proofErr w:type="spellStart"/>
-      <w:r>
-        <w:rPr>
-          <w:rFonts w:asciiTheme="majorHAnsi" w:hAnsiTheme="majorHAnsi" w:cstheme="majorHAnsi"/>
-          <w:sz w:val="24"/>
-          <w:szCs w:val="24"/>
-        </w:rPr>
-        <w:t>untuk</w:t>
-      </w:r>
-      <w:proofErr w:type="spellEnd"/>
-      <w:r>
-        <w:rPr>
-          <w:rFonts w:asciiTheme="majorHAnsi" w:hAnsiTheme="majorHAnsi" w:cstheme="majorHAnsi"/>
-          <w:sz w:val="24"/>
-          <w:szCs w:val="24"/>
-        </w:rPr>
-        <w:t xml:space="preserve"> </w:t>
-      </w:r>
-      <w:proofErr w:type="spellStart"/>
-      <w:r>
-        <w:rPr>
-          <w:rFonts w:asciiTheme="majorHAnsi" w:hAnsiTheme="majorHAnsi" w:cstheme="majorHAnsi"/>
-          <w:sz w:val="24"/>
-          <w:szCs w:val="24"/>
-        </w:rPr>
-        <w:t>dapat</w:t>
-      </w:r>
-      <w:proofErr w:type="spellEnd"/>
-      <w:r>
-        <w:rPr>
-          <w:rFonts w:asciiTheme="majorHAnsi" w:hAnsiTheme="majorHAnsi" w:cstheme="majorHAnsi"/>
-          <w:sz w:val="24"/>
-          <w:szCs w:val="24"/>
-        </w:rPr>
-        <w:t xml:space="preserve"> </w:t>
-      </w:r>
-      <w:proofErr w:type="spellStart"/>
-      <w:r>
-        <w:rPr>
-          <w:rFonts w:asciiTheme="majorHAnsi" w:hAnsiTheme="majorHAnsi" w:cstheme="majorHAnsi"/>
-          <w:sz w:val="24"/>
-          <w:szCs w:val="24"/>
-        </w:rPr>
-        <w:t>dilaksanakan</w:t>
-      </w:r>
-      <w:proofErr w:type="spellEnd"/>
-      <w:r>
-        <w:rPr>
-          <w:rFonts w:asciiTheme="majorHAnsi" w:hAnsiTheme="majorHAnsi" w:cstheme="majorHAnsi"/>
-          <w:sz w:val="24"/>
-          <w:szCs w:val="24"/>
-        </w:rPr>
-        <w:t xml:space="preserve"> </w:t>
-      </w:r>
-      <w:proofErr w:type="spellStart"/>
-      <w:r>
-        <w:rPr>
-          <w:rFonts w:asciiTheme="majorHAnsi" w:hAnsiTheme="majorHAnsi" w:cstheme="majorHAnsi"/>
-          <w:sz w:val="24"/>
-          <w:szCs w:val="24"/>
-        </w:rPr>
-        <w:t>sebagaimana</w:t>
-      </w:r>
-      <w:proofErr w:type="spellEnd"/>
-      <w:r>
-        <w:rPr>
-          <w:rFonts w:asciiTheme="majorHAnsi" w:hAnsiTheme="majorHAnsi" w:cstheme="majorHAnsi"/>
-          <w:sz w:val="24"/>
-          <w:szCs w:val="24"/>
-        </w:rPr>
-        <w:t xml:space="preserve"> </w:t>
-      </w:r>
-      <w:proofErr w:type="spellStart"/>
-      <w:r>
-        <w:rPr>
-          <w:rFonts w:asciiTheme="majorHAnsi" w:hAnsiTheme="majorHAnsi" w:cstheme="majorHAnsi"/>
-          <w:sz w:val="24"/>
-          <w:szCs w:val="24"/>
-        </w:rPr>
-        <w:t>mestinya</w:t>
-      </w:r>
-      <w:proofErr w:type="spellEnd"/>
-      <w:r>
-        <w:rPr>
-          <w:rFonts w:asciiTheme="majorHAnsi" w:hAnsiTheme="majorHAnsi" w:cstheme="majorHAnsi"/>
-          <w:sz w:val="24"/>
-          <w:szCs w:val="24"/>
-        </w:rPr>
-        <w:t xml:space="preserve">. </w:t>
+      <w:r>
+        <w:rPr>
+          <w:rFonts w:asciiTheme="majorHAnsi" w:hAnsiTheme="majorHAnsi" w:cstheme="majorHAnsi"/>
+          <w:sz w:val="24"/>
+          <w:szCs w:val="24"/>
+        </w:rPr>
+        <w:t xml:space="preserve">Demikian surat tugas ini diberikan untuk dapat dilaksanakan sebagaimana mestinya. </w:t>
       </w:r>
     </w:p>
     <w:p>
@@ -1225,7 +859,7 @@
         </w:rPr>
         <w:t>${</w:t>
       </w:r>
-      <w:proofErr w:type="spellStart"/>
+      <w:proofErr w:type="gramStart"/>
       <w:r>
         <w:rPr>
           <w:rFonts w:asciiTheme="majorHAnsi" w:hAnsiTheme="majorHAnsi" w:cstheme="majorHAnsi"/>
@@ -1234,7 +868,7 @@
         </w:rPr>
         <w:t>GRAB.Date.date</w:t>
       </w:r>
-      <w:proofErr w:type="spellEnd"/>
+      <w:proofErr w:type="gramEnd"/>
       <w:r>
         <w:rPr>
           <w:rFonts w:asciiTheme="majorHAnsi" w:hAnsiTheme="majorHAnsi" w:cstheme="majorHAnsi"/>
@@ -1242,181 +876,365 @@
           <w:szCs w:val="24"/>
         </w:rPr>
         <w:t>}</w:t>
+      </w:r>
+    </w:p>
+    <w:tbl>
+      <w:tblPr>
+        <w:tblStyle w:val="TableGrid"/>
+        <w:tblW w:w="4230" w:type="dxa"/>
+        <w:tblInd w:w="5035" w:type="dxa"/>
+        <w:tblBorders>
+          <w:top w:val="none" w:sz="0" w:space="0" w:color="auto"/>
+          <w:left w:val="none" w:sz="0" w:space="0" w:color="auto"/>
+          <w:bottom w:val="none" w:sz="0" w:space="0" w:color="auto"/>
+          <w:right w:val="none" w:sz="0" w:space="0" w:color="auto"/>
+          <w:insideH w:val="none" w:sz="0" w:space="0" w:color="auto"/>
+          <w:insideV w:val="none" w:sz="0" w:space="0" w:color="auto"/>
+        </w:tblBorders>
+        <w:tblLook w:val="04A0" w:firstRow="1" w:lastRow="0" w:firstColumn="1" w:lastColumn="0" w:noHBand="0" w:noVBand="1"/>
+      </w:tblPr>
+      <w:tblGrid>
+        <w:gridCol w:w="4230"/>
+      </w:tblGrid>
+      <w:tr>
+        <w:trPr>
+          <w:trHeight w:val="512"/>
+        </w:trPr>
+        <w:tc>
+          <w:tcPr>
+            <w:tcW w:w="4230" w:type="dxa"/>
+          </w:tcPr>
+          <w:p>
+            <w:pPr>
+              <w:jc w:val="both"/>
+              <w:rPr>
+                <w:rFonts w:asciiTheme="majorHAnsi" w:hAnsiTheme="majorHAnsi" w:cstheme="majorHAnsi"/>
+                <w:sz w:val="24"/>
+                <w:szCs w:val="24"/>
+              </w:rPr>
+            </w:pPr>
+            <w:proofErr w:type="gramStart"/>
+            <w:r>
+              <w:rPr>
+                <w:rFonts w:asciiTheme="majorHAnsi" w:hAnsiTheme="majorHAnsi" w:cstheme="majorHAnsi"/>
+                <w:sz w:val="24"/>
+                <w:szCs w:val="24"/>
+              </w:rPr>
+              <w:t>An</w:t>
+            </w:r>
+            <w:proofErr w:type="gramEnd"/>
+            <w:r>
+              <w:rPr>
+                <w:rFonts w:asciiTheme="majorHAnsi" w:hAnsiTheme="majorHAnsi" w:cstheme="majorHAnsi"/>
+                <w:sz w:val="24"/>
+                <w:szCs w:val="24"/>
+              </w:rPr>
+              <w:t xml:space="preserve"> Rektor</w:t>
+            </w:r>
+          </w:p>
+        </w:tc>
+      </w:tr>
+      <w:tr>
+        <w:trPr>
+          <w:trHeight w:val="1160"/>
+        </w:trPr>
+        <w:tc>
+          <w:tcPr>
+            <w:tcW w:w="4230" w:type="dxa"/>
+          </w:tcPr>
+          <w:p>
+            <w:pPr>
+              <w:jc w:val="both"/>
+              <w:rPr>
+                <w:rFonts w:asciiTheme="majorHAnsi" w:hAnsiTheme="majorHAnsi" w:cstheme="majorHAnsi"/>
+                <w:sz w:val="24"/>
+                <w:szCs w:val="24"/>
+              </w:rPr>
+            </w:pPr>
+            <w:r>
+              <w:rPr>
+                <w:rFonts w:asciiTheme="majorHAnsi" w:hAnsiTheme="majorHAnsi" w:cstheme="majorHAnsi"/>
+                <w:sz w:val="24"/>
+                <w:szCs w:val="24"/>
+              </w:rPr>
+              <w:t>${</w:t>
+            </w:r>
+            <w:r>
+              <w:rPr>
+                <w:rFonts w:asciiTheme="majorHAnsi" w:hAnsiTheme="majorHAnsi" w:cstheme="majorHAnsi"/>
+                <w:sz w:val="24"/>
+                <w:szCs w:val="24"/>
+              </w:rPr>
+              <w:t>Signature</w:t>
+            </w:r>
+            <w:r>
+              <w:rPr>
+                <w:rFonts w:asciiTheme="majorHAnsi" w:hAnsiTheme="majorHAnsi" w:cstheme="majorHAnsi"/>
+                <w:sz w:val="24"/>
+                <w:szCs w:val="24"/>
+              </w:rPr>
+              <w:t>.Cap#</w:t>
+            </w:r>
+            <w:proofErr w:type="gramStart"/>
+            <w:r>
+              <w:rPr>
+                <w:rFonts w:asciiTheme="majorHAnsi" w:hAnsiTheme="majorHAnsi" w:cstheme="majorHAnsi"/>
+                <w:sz w:val="24"/>
+                <w:szCs w:val="24"/>
+              </w:rPr>
+              <w:t>1}</w:t>
+            </w:r>
+            <w:bookmarkStart w:id="0" w:name="_GoBack"/>
+            <w:bookmarkEnd w:id="0"/>
+            <w:r>
+              <w:rPr>
+                <w:rFonts w:asciiTheme="majorHAnsi" w:hAnsiTheme="majorHAnsi" w:cstheme="majorHAnsi"/>
+                <w:sz w:val="24"/>
+                <w:szCs w:val="24"/>
+              </w:rPr>
+              <w:t>$</w:t>
+            </w:r>
+            <w:proofErr w:type="gramEnd"/>
+            <w:r>
+              <w:rPr>
+                <w:rFonts w:asciiTheme="majorHAnsi" w:hAnsiTheme="majorHAnsi" w:cstheme="majorHAnsi"/>
+                <w:sz w:val="24"/>
+                <w:szCs w:val="24"/>
+              </w:rPr>
+              <w:t>{</w:t>
+            </w:r>
+            <w:r>
+              <w:rPr>
+                <w:rFonts w:asciiTheme="majorHAnsi" w:hAnsiTheme="majorHAnsi" w:cstheme="majorHAnsi"/>
+                <w:sz w:val="24"/>
+                <w:szCs w:val="24"/>
+              </w:rPr>
+              <w:t>Signature</w:t>
+            </w:r>
+            <w:r>
+              <w:rPr>
+                <w:rFonts w:asciiTheme="majorHAnsi" w:hAnsiTheme="majorHAnsi" w:cstheme="majorHAnsi"/>
+                <w:sz w:val="24"/>
+                <w:szCs w:val="24"/>
+              </w:rPr>
+              <w:t>.</w:t>
+            </w:r>
+            <w:r>
+              <w:rPr>
+                <w:rFonts w:asciiTheme="majorHAnsi" w:hAnsiTheme="majorHAnsi" w:cstheme="majorHAnsi"/>
+                <w:sz w:val="24"/>
+                <w:szCs w:val="24"/>
+              </w:rPr>
+              <w:t>Image</w:t>
+            </w:r>
+            <w:r>
+              <w:rPr>
+                <w:rFonts w:asciiTheme="majorHAnsi" w:hAnsiTheme="majorHAnsi" w:cstheme="majorHAnsi"/>
+                <w:sz w:val="24"/>
+                <w:szCs w:val="24"/>
+              </w:rPr>
+              <w:t>#</w:t>
+            </w:r>
+            <w:r>
+              <w:rPr>
+                <w:rFonts w:asciiTheme="majorHAnsi" w:hAnsiTheme="majorHAnsi" w:cstheme="majorHAnsi"/>
+                <w:sz w:val="24"/>
+                <w:szCs w:val="24"/>
+              </w:rPr>
+              <w:t>1</w:t>
+            </w:r>
+            <w:r>
+              <w:rPr>
+                <w:rFonts w:asciiTheme="majorHAnsi" w:hAnsiTheme="majorHAnsi" w:cstheme="majorHAnsi"/>
+                <w:sz w:val="24"/>
+                <w:szCs w:val="24"/>
+              </w:rPr>
+              <w:t>}</w:t>
+            </w:r>
+          </w:p>
+          <w:p>
+            <w:pPr>
+              <w:jc w:val="both"/>
+              <w:rPr>
+                <w:rFonts w:asciiTheme="majorHAnsi" w:hAnsiTheme="majorHAnsi" w:cstheme="majorHAnsi"/>
+                <w:sz w:val="24"/>
+                <w:szCs w:val="24"/>
+              </w:rPr>
+            </w:pPr>
+          </w:p>
+          <w:p>
+            <w:pPr>
+              <w:jc w:val="both"/>
+              <w:rPr>
+                <w:rFonts w:asciiTheme="majorHAnsi" w:hAnsiTheme="majorHAnsi" w:cstheme="majorHAnsi"/>
+                <w:sz w:val="24"/>
+                <w:szCs w:val="24"/>
+              </w:rPr>
+            </w:pPr>
+          </w:p>
+          <w:p>
+            <w:pPr>
+              <w:jc w:val="both"/>
+              <w:rPr>
+                <w:rFonts w:asciiTheme="majorHAnsi" w:hAnsiTheme="majorHAnsi" w:cstheme="majorHAnsi"/>
+                <w:b/>
+                <w:bCs/>
+                <w:sz w:val="24"/>
+                <w:szCs w:val="24"/>
+              </w:rPr>
+            </w:pPr>
+            <w:r>
+              <w:rPr>
+                <w:rFonts w:asciiTheme="majorHAnsi" w:hAnsiTheme="majorHAnsi" w:cstheme="majorHAnsi"/>
+                <w:b/>
+                <w:bCs/>
+                <w:sz w:val="24"/>
+                <w:szCs w:val="24"/>
+              </w:rPr>
+              <w:t>${</w:t>
+            </w:r>
+            <w:proofErr w:type="gramStart"/>
+            <w:r>
+              <w:rPr>
+                <w:rFonts w:asciiTheme="majorHAnsi" w:hAnsiTheme="majorHAnsi" w:cstheme="majorHAnsi"/>
+                <w:b/>
+                <w:bCs/>
+                <w:sz w:val="24"/>
+                <w:szCs w:val="24"/>
+              </w:rPr>
+              <w:t>SET.Signature.Position</w:t>
+            </w:r>
+            <w:proofErr w:type="gramEnd"/>
+            <w:r>
+              <w:rPr>
+                <w:rFonts w:asciiTheme="majorHAnsi" w:hAnsiTheme="majorHAnsi" w:cstheme="majorHAnsi"/>
+                <w:b/>
+                <w:bCs/>
+                <w:sz w:val="24"/>
+                <w:szCs w:val="24"/>
+              </w:rPr>
+              <w:t>#1}</w:t>
+            </w:r>
+          </w:p>
+          <w:p>
+            <w:pPr>
+              <w:jc w:val="both"/>
+              <w:rPr>
+                <w:rFonts w:asciiTheme="majorHAnsi" w:hAnsiTheme="majorHAnsi" w:cstheme="majorHAnsi"/>
+                <w:sz w:val="24"/>
+                <w:szCs w:val="24"/>
+              </w:rPr>
+            </w:pPr>
+            <w:proofErr w:type="gramStart"/>
+            <w:r>
+              <w:rPr>
+                <w:rFonts w:asciiTheme="majorHAnsi" w:hAnsiTheme="majorHAnsi" w:cstheme="majorHAnsi"/>
+                <w:b/>
+                <w:bCs/>
+                <w:sz w:val="24"/>
+                <w:szCs w:val="24"/>
+              </w:rPr>
+              <w:t>NIP:$</w:t>
+            </w:r>
+            <w:proofErr w:type="gramEnd"/>
+            <w:r>
+              <w:rPr>
+                <w:rFonts w:asciiTheme="majorHAnsi" w:hAnsiTheme="majorHAnsi" w:cstheme="majorHAnsi"/>
+                <w:b/>
+                <w:bCs/>
+                <w:sz w:val="24"/>
+                <w:szCs w:val="24"/>
+              </w:rPr>
+              <w:t>{Signature.NIP#1}</w:t>
+            </w:r>
+          </w:p>
+        </w:tc>
+      </w:tr>
+    </w:tbl>
+    <w:p>
+      <w:pPr>
+        <w:spacing w:after="0"/>
+        <w:ind w:right="360"/>
+        <w:rPr>
+          <w:rFonts w:asciiTheme="majorHAnsi" w:hAnsiTheme="majorHAnsi" w:cstheme="majorHAnsi"/>
+          <w:sz w:val="24"/>
+          <w:szCs w:val="24"/>
+        </w:rPr>
+      </w:pPr>
+      <w:r>
+        <w:rPr>
+          <w:rFonts w:asciiTheme="majorHAnsi" w:hAnsiTheme="majorHAnsi" w:cstheme="majorHAnsi"/>
+          <w:b/>
+          <w:sz w:val="24"/>
+          <w:szCs w:val="24"/>
+        </w:rPr>
+        <w:tab/>
+      </w:r>
+      <w:r>
+        <w:rPr>
+          <w:rFonts w:asciiTheme="majorHAnsi" w:hAnsiTheme="majorHAnsi" w:cstheme="majorHAnsi"/>
+          <w:b/>
+          <w:sz w:val="24"/>
+          <w:szCs w:val="24"/>
+        </w:rPr>
+        <w:tab/>
+      </w:r>
+      <w:r>
+        <w:rPr>
+          <w:rFonts w:asciiTheme="majorHAnsi" w:hAnsiTheme="majorHAnsi" w:cstheme="majorHAnsi"/>
+          <w:b/>
+          <w:sz w:val="24"/>
+          <w:szCs w:val="24"/>
+        </w:rPr>
+        <w:tab/>
+      </w:r>
+      <w:r>
+        <w:rPr>
+          <w:rFonts w:asciiTheme="majorHAnsi" w:hAnsiTheme="majorHAnsi" w:cstheme="majorHAnsi"/>
+          <w:b/>
+          <w:sz w:val="24"/>
+          <w:szCs w:val="24"/>
+        </w:rPr>
+        <w:tab/>
+      </w:r>
+      <w:r>
+        <w:rPr>
+          <w:rFonts w:asciiTheme="majorHAnsi" w:hAnsiTheme="majorHAnsi" w:cstheme="majorHAnsi"/>
+          <w:b/>
+          <w:sz w:val="24"/>
+          <w:szCs w:val="24"/>
+        </w:rPr>
+        <w:tab/>
+      </w:r>
+      <w:r>
+        <w:rPr>
+          <w:rFonts w:asciiTheme="majorHAnsi" w:hAnsiTheme="majorHAnsi" w:cstheme="majorHAnsi"/>
+          <w:b/>
+          <w:sz w:val="24"/>
+          <w:szCs w:val="24"/>
+        </w:rPr>
+        <w:tab/>
+      </w:r>
+      <w:r>
+        <w:rPr>
+          <w:rFonts w:asciiTheme="majorHAnsi" w:hAnsiTheme="majorHAnsi" w:cstheme="majorHAnsi"/>
+          <w:b/>
+          <w:sz w:val="24"/>
+          <w:szCs w:val="24"/>
+        </w:rPr>
+        <w:tab/>
+      </w:r>
+      <w:r>
+        <w:rPr>
+          <w:rFonts w:asciiTheme="majorHAnsi" w:hAnsiTheme="majorHAnsi" w:cstheme="majorHAnsi"/>
+          <w:sz w:val="24"/>
+          <w:szCs w:val="24"/>
+        </w:rPr>
+        <w:tab/>
       </w:r>
     </w:p>
     <w:p>
       <w:pPr>
-        <w:tabs>
-          <w:tab w:val="left" w:pos="5040"/>
-        </w:tabs>
-        <w:spacing w:after="0" w:line="240" w:lineRule="auto"/>
-        <w:jc w:val="both"/>
-        <w:rPr>
-          <w:rFonts w:asciiTheme="majorHAnsi" w:hAnsiTheme="majorHAnsi" w:cstheme="majorHAnsi"/>
-          <w:sz w:val="24"/>
-          <w:szCs w:val="24"/>
-        </w:rPr>
-      </w:pPr>
-      <w:r>
-        <w:rPr>
-          <w:rFonts w:asciiTheme="majorHAnsi" w:hAnsiTheme="majorHAnsi" w:cstheme="majorHAnsi"/>
-          <w:sz w:val="24"/>
-          <w:szCs w:val="24"/>
-        </w:rPr>
-        <w:tab/>
-      </w:r>
-      <w:r>
-        <w:rPr>
-          <w:rFonts w:asciiTheme="majorHAnsi" w:hAnsiTheme="majorHAnsi" w:cstheme="majorHAnsi"/>
-          <w:sz w:val="24"/>
-          <w:szCs w:val="24"/>
-        </w:rPr>
-        <w:t xml:space="preserve">  </w:t>
-      </w:r>
-      <w:r>
-        <w:rPr>
-          <w:rFonts w:asciiTheme="majorHAnsi" w:hAnsiTheme="majorHAnsi" w:cstheme="majorHAnsi"/>
-          <w:sz w:val="24"/>
-          <w:szCs w:val="24"/>
-        </w:rPr>
-        <w:t xml:space="preserve">An </w:t>
-      </w:r>
-      <w:proofErr w:type="spellStart"/>
-      <w:r>
-        <w:rPr>
-          <w:rFonts w:asciiTheme="majorHAnsi" w:hAnsiTheme="majorHAnsi" w:cstheme="majorHAnsi"/>
-          <w:sz w:val="24"/>
-          <w:szCs w:val="24"/>
-        </w:rPr>
-        <w:t>Rekto</w:t>
-      </w:r>
-      <w:r>
-        <w:rPr>
-          <w:rFonts w:asciiTheme="majorHAnsi" w:hAnsiTheme="majorHAnsi" w:cstheme="majorHAnsi"/>
-          <w:sz w:val="24"/>
-          <w:szCs w:val="24"/>
-        </w:rPr>
-        <w:t>r</w:t>
-      </w:r>
-      <w:proofErr w:type="spellEnd"/>
-    </w:p>
-    <w:p>
-      <w:pPr>
-        <w:spacing w:after="0" w:line="240" w:lineRule="auto"/>
-        <w:jc w:val="both"/>
-        <w:rPr>
-          <w:rFonts w:asciiTheme="majorHAnsi" w:hAnsiTheme="majorHAnsi" w:cstheme="majorHAnsi"/>
-          <w:sz w:val="24"/>
-          <w:szCs w:val="24"/>
-        </w:rPr>
-      </w:pPr>
-    </w:p>
-    <w:p>
-      <w:pPr>
-        <w:spacing w:after="0" w:line="240" w:lineRule="auto"/>
-        <w:rPr>
-          <w:rFonts w:asciiTheme="majorHAnsi" w:hAnsiTheme="majorHAnsi" w:cstheme="majorHAnsi"/>
-          <w:b/>
-          <w:sz w:val="24"/>
-          <w:szCs w:val="24"/>
-        </w:rPr>
-      </w:pPr>
-      <w:r>
-        <w:rPr>
-          <w:rFonts w:asciiTheme="majorHAnsi" w:hAnsiTheme="majorHAnsi" w:cstheme="majorHAnsi"/>
-          <w:sz w:val="32"/>
-          <w:szCs w:val="24"/>
-        </w:rPr>
-        <w:tab/>
-      </w:r>
-      <w:r>
-        <w:rPr>
-          <w:rFonts w:asciiTheme="majorHAnsi" w:hAnsiTheme="majorHAnsi" w:cstheme="majorHAnsi"/>
-          <w:sz w:val="24"/>
-          <w:szCs w:val="24"/>
-        </w:rPr>
-        <w:tab/>
-      </w:r>
-      <w:r>
-        <w:rPr>
-          <w:rFonts w:asciiTheme="majorHAnsi" w:hAnsiTheme="majorHAnsi" w:cstheme="majorHAnsi"/>
-          <w:sz w:val="24"/>
-          <w:szCs w:val="24"/>
-        </w:rPr>
-        <w:tab/>
-      </w:r>
-      <w:r>
-        <w:rPr>
-          <w:rFonts w:asciiTheme="majorHAnsi" w:hAnsiTheme="majorHAnsi" w:cstheme="majorHAnsi"/>
-          <w:sz w:val="24"/>
-          <w:szCs w:val="24"/>
-        </w:rPr>
-        <w:t xml:space="preserve">  </w:t>
-      </w:r>
-      <w:r>
-        <w:rPr>
-          <w:rFonts w:asciiTheme="majorHAnsi" w:hAnsiTheme="majorHAnsi" w:cstheme="majorHAnsi"/>
-          <w:sz w:val="24"/>
-          <w:szCs w:val="24"/>
-        </w:rPr>
-        <w:tab/>
-      </w:r>
-      <w:r>
-        <w:rPr>
-          <w:rFonts w:asciiTheme="majorHAnsi" w:hAnsiTheme="majorHAnsi" w:cstheme="majorHAnsi"/>
-          <w:sz w:val="24"/>
-          <w:szCs w:val="24"/>
-        </w:rPr>
-        <w:tab/>
-      </w:r>
-      <w:r>
-        <w:rPr>
-          <w:rFonts w:asciiTheme="majorHAnsi" w:hAnsiTheme="majorHAnsi" w:cstheme="majorHAnsi"/>
-          <w:sz w:val="24"/>
-          <w:szCs w:val="24"/>
-        </w:rPr>
-        <w:tab/>
-      </w:r>
-      <w:r>
-        <w:rPr>
-          <w:rFonts w:asciiTheme="majorHAnsi" w:hAnsiTheme="majorHAnsi" w:cstheme="majorHAnsi"/>
-          <w:sz w:val="24"/>
-          <w:szCs w:val="24"/>
-        </w:rPr>
-        <w:tab/>
-        <w:t xml:space="preserve"> </w:t>
-      </w:r>
-      <w:r>
-        <w:rPr>
-          <w:rFonts w:asciiTheme="majorHAnsi" w:hAnsiTheme="majorHAnsi" w:cstheme="majorHAnsi"/>
-          <w:sz w:val="24"/>
-          <w:szCs w:val="24"/>
-        </w:rPr>
-        <w:t>${</w:t>
-      </w:r>
-      <w:proofErr w:type="spellStart"/>
-      <w:r>
-        <w:rPr>
-          <w:rFonts w:asciiTheme="majorHAnsi" w:hAnsiTheme="majorHAnsi" w:cstheme="majorHAnsi"/>
-          <w:sz w:val="24"/>
-          <w:szCs w:val="24"/>
-        </w:rPr>
-        <w:t>SET.Signature.Position</w:t>
-      </w:r>
-      <w:bookmarkStart w:id="0" w:name="_GoBack"/>
-      <w:bookmarkEnd w:id="0"/>
-      <w:proofErr w:type="spellEnd"/>
-      <w:r>
-        <w:rPr>
-          <w:rFonts w:asciiTheme="majorHAnsi" w:hAnsiTheme="majorHAnsi" w:cstheme="majorHAnsi"/>
-          <w:sz w:val="24"/>
-          <w:szCs w:val="24"/>
-        </w:rPr>
-        <w:t>}</w:t>
-      </w:r>
-    </w:p>
-    <w:p>
-      <w:pPr>
         <w:spacing w:after="0"/>
         <w:ind w:right="360"/>
         <w:rPr>
@@ -1428,95 +1246,11 @@
       <w:r>
         <w:rPr>
           <w:rFonts w:asciiTheme="majorHAnsi" w:hAnsiTheme="majorHAnsi" w:cstheme="majorHAnsi"/>
-          <w:b/>
-          <w:sz w:val="24"/>
-          <w:szCs w:val="24"/>
-        </w:rPr>
-        <w:tab/>
-      </w:r>
-      <w:r>
-        <w:rPr>
-          <w:rFonts w:asciiTheme="majorHAnsi" w:hAnsiTheme="majorHAnsi" w:cstheme="majorHAnsi"/>
-          <w:b/>
-          <w:sz w:val="24"/>
-          <w:szCs w:val="24"/>
-        </w:rPr>
-        <w:tab/>
-      </w:r>
-      <w:r>
-        <w:rPr>
-          <w:rFonts w:asciiTheme="majorHAnsi" w:hAnsiTheme="majorHAnsi" w:cstheme="majorHAnsi"/>
-          <w:b/>
-          <w:sz w:val="24"/>
-          <w:szCs w:val="24"/>
-        </w:rPr>
-        <w:tab/>
-      </w:r>
-      <w:r>
-        <w:rPr>
-          <w:rFonts w:asciiTheme="majorHAnsi" w:hAnsiTheme="majorHAnsi" w:cstheme="majorHAnsi"/>
-          <w:b/>
-          <w:sz w:val="24"/>
-          <w:szCs w:val="24"/>
-        </w:rPr>
-        <w:tab/>
-      </w:r>
-      <w:r>
-        <w:rPr>
-          <w:rFonts w:asciiTheme="majorHAnsi" w:hAnsiTheme="majorHAnsi" w:cstheme="majorHAnsi"/>
-          <w:b/>
-          <w:sz w:val="24"/>
-          <w:szCs w:val="24"/>
-        </w:rPr>
-        <w:tab/>
-      </w:r>
-      <w:r>
-        <w:rPr>
-          <w:rFonts w:asciiTheme="majorHAnsi" w:hAnsiTheme="majorHAnsi" w:cstheme="majorHAnsi"/>
-          <w:b/>
-          <w:sz w:val="24"/>
-          <w:szCs w:val="24"/>
-        </w:rPr>
-        <w:tab/>
-      </w:r>
-      <w:r>
-        <w:rPr>
-          <w:rFonts w:asciiTheme="majorHAnsi" w:hAnsiTheme="majorHAnsi" w:cstheme="majorHAnsi"/>
-          <w:b/>
-          <w:sz w:val="24"/>
-          <w:szCs w:val="24"/>
-        </w:rPr>
-        <w:tab/>
-      </w:r>
-      <w:r>
-        <w:rPr>
-          <w:rFonts w:asciiTheme="majorHAnsi" w:hAnsiTheme="majorHAnsi" w:cstheme="majorHAnsi"/>
-          <w:sz w:val="24"/>
-          <w:szCs w:val="24"/>
-        </w:rPr>
-        <w:tab/>
-      </w:r>
-    </w:p>
-    <w:p>
-      <w:pPr>
-        <w:spacing w:after="0"/>
-        <w:ind w:right="360"/>
-        <w:rPr>
-          <w:rFonts w:asciiTheme="majorHAnsi" w:hAnsiTheme="majorHAnsi" w:cstheme="majorHAnsi"/>
-          <w:sz w:val="24"/>
-          <w:szCs w:val="24"/>
-        </w:rPr>
-      </w:pPr>
-      <w:proofErr w:type="spellStart"/>
-      <w:r>
-        <w:rPr>
-          <w:rFonts w:asciiTheme="majorHAnsi" w:hAnsiTheme="majorHAnsi" w:cstheme="majorHAnsi"/>
           <w:sz w:val="24"/>
           <w:szCs w:val="24"/>
         </w:rPr>
         <w:t>Tembusan</w:t>
       </w:r>
-      <w:proofErr w:type="spellEnd"/>
     </w:p>
     <w:p>
       <w:pPr>
@@ -1532,7 +1266,6 @@
           <w:szCs w:val="24"/>
         </w:rPr>
       </w:pPr>
-      <w:proofErr w:type="spellStart"/>
       <w:r>
         <w:rPr>
           <w:sz w:val="24"/>
@@ -1540,7 +1273,6 @@
         </w:rPr>
         <w:t>Rektor</w:t>
       </w:r>
-      <w:proofErr w:type="spellEnd"/>
     </w:p>
     <w:p>
       <w:pPr>
@@ -1556,21 +1288,12 @@
           <w:szCs w:val="24"/>
         </w:rPr>
       </w:pPr>
-      <w:proofErr w:type="spellStart"/>
-      <w:r>
-        <w:rPr>
-          <w:sz w:val="24"/>
-          <w:szCs w:val="24"/>
-        </w:rPr>
-        <w:t>Dekan</w:t>
-      </w:r>
-      <w:proofErr w:type="spellEnd"/>
-      <w:r>
-        <w:rPr>
-          <w:sz w:val="24"/>
-          <w:szCs w:val="24"/>
-        </w:rPr>
-        <w:t xml:space="preserve"> </w:t>
+      <w:r>
+        <w:rPr>
+          <w:sz w:val="24"/>
+          <w:szCs w:val="24"/>
+        </w:rPr>
+        <w:t xml:space="preserve">Dekan </w:t>
       </w:r>
       <w:r>
         <w:rPr>
@@ -1578,25 +1301,7 @@
           <w:sz w:val="24"/>
           <w:szCs w:val="24"/>
         </w:rPr>
-        <w:t>(</w:t>
-      </w:r>
-      <w:proofErr w:type="spellStart"/>
-      <w:r>
-        <w:rPr>
-          <w:color w:val="FF0000"/>
-          <w:sz w:val="24"/>
-          <w:szCs w:val="24"/>
-        </w:rPr>
-        <w:t>ybs</w:t>
-      </w:r>
-      <w:proofErr w:type="spellEnd"/>
-      <w:r>
-        <w:rPr>
-          <w:color w:val="FF0000"/>
-          <w:sz w:val="24"/>
-          <w:szCs w:val="24"/>
-        </w:rPr>
-        <w:t>)</w:t>
+        <w:t>(ybs)</w:t>
       </w:r>
     </w:p>
     <w:p>
@@ -1613,7 +1318,6 @@
           <w:szCs w:val="24"/>
         </w:rPr>
       </w:pPr>
-      <w:proofErr w:type="spellStart"/>
       <w:r>
         <w:rPr>
           <w:sz w:val="24"/>
@@ -1621,7 +1325,6 @@
         </w:rPr>
         <w:t>Kaprodi</w:t>
       </w:r>
-      <w:proofErr w:type="spellEnd"/>
       <w:r>
         <w:rPr>
           <w:sz w:val="24"/>
@@ -1635,25 +1338,7 @@
           <w:sz w:val="24"/>
           <w:szCs w:val="24"/>
         </w:rPr>
-        <w:t>(</w:t>
-      </w:r>
-      <w:proofErr w:type="spellStart"/>
-      <w:r>
-        <w:rPr>
-          <w:color w:val="FF0000"/>
-          <w:sz w:val="24"/>
-          <w:szCs w:val="24"/>
-        </w:rPr>
-        <w:t>ybs</w:t>
-      </w:r>
-      <w:proofErr w:type="spellEnd"/>
-      <w:r>
-        <w:rPr>
-          <w:color w:val="FF0000"/>
-          <w:sz w:val="24"/>
-          <w:szCs w:val="24"/>
-        </w:rPr>
-        <w:t>)</w:t>
+        <w:t>(ybs)</w:t>
       </w:r>
     </w:p>
     <w:sectPr>
@@ -2277,6 +1962,25 @@
       <w:contextualSpacing/>
     </w:pPr>
   </w:style>
+  <w:style w:type="table" w:styleId="TableGrid">
+    <w:name w:val="Table Grid"/>
+    <w:basedOn w:val="TableNormal"/>
+    <w:uiPriority w:val="39"/>
+    <w:rsid w:val="00BF13DD"/>
+    <w:pPr>
+      <w:spacing w:after="0" w:line="240" w:lineRule="auto"/>
+    </w:pPr>
+    <w:tblPr>
+      <w:tblBorders>
+        <w:top w:val="single" w:sz="4" w:space="0" w:color="auto"/>
+        <w:left w:val="single" w:sz="4" w:space="0" w:color="auto"/>
+        <w:bottom w:val="single" w:sz="4" w:space="0" w:color="auto"/>
+        <w:right w:val="single" w:sz="4" w:space="0" w:color="auto"/>
+        <w:insideH w:val="single" w:sz="4" w:space="0" w:color="auto"/>
+        <w:insideV w:val="single" w:sz="4" w:space="0" w:color="auto"/>
+      </w:tblBorders>
+    </w:tblPr>
+  </w:style>
 </w:styles>
 </file>
 

</xml_diff>

<commit_message>
Go to List Document Master
</commit_message>
<xml_diff>
--- a/uploads/document-generator/template/Template_Surat_Tugas.docx
+++ b/uploads/document-generator/template/Template_Surat_Tugas.docx
@@ -16,6 +16,76 @@
           <w:szCs w:val="32"/>
         </w:rPr>
       </w:pPr>
+      <w:bookmarkStart w:id="0" w:name="_GoBack"/>
+      <w:r>
+        <w:rPr>
+          <w:rFonts w:ascii="Times New Roman"/>
+          <w:noProof/>
+        </w:rPr>
+        <w:drawing>
+          <wp:anchor distT="0" distB="0" distL="114300" distR="114300" simplePos="0" relativeHeight="251659264" behindDoc="1" locked="0" layoutInCell="1" allowOverlap="1" wp14:anchorId="324B716A" wp14:editId="5FFF74BB">
+            <wp:simplePos x="0" y="0"/>
+            <wp:positionH relativeFrom="page">
+              <wp:align>left</wp:align>
+            </wp:positionH>
+            <wp:positionV relativeFrom="paragraph">
+              <wp:posOffset>-913876</wp:posOffset>
+            </wp:positionV>
+            <wp:extent cx="7759700" cy="10042497"/>
+            <wp:effectExtent l="0" t="0" r="0" b="0"/>
+            <wp:wrapNone/>
+            <wp:docPr id="2" name="Picture 5"/>
+            <wp:cNvGraphicFramePr>
+              <a:graphicFrameLocks xmlns:a="http://schemas.openxmlformats.org/drawingml/2006/main" noChangeAspect="1"/>
+            </wp:cNvGraphicFramePr>
+            <a:graphic xmlns:a="http://schemas.openxmlformats.org/drawingml/2006/main">
+              <a:graphicData uri="http://schemas.openxmlformats.org/drawingml/2006/picture">
+                <pic:pic xmlns:pic="http://schemas.openxmlformats.org/drawingml/2006/picture">
+                  <pic:nvPicPr>
+                    <pic:cNvPr id="2" name="Picture 5"/>
+                    <pic:cNvPicPr>
+                      <a:picLocks noChangeAspect="1" noChangeArrowheads="1"/>
+                    </pic:cNvPicPr>
+                  </pic:nvPicPr>
+                  <pic:blipFill>
+                    <a:blip r:embed="rId7" cstate="print">
+                      <a:extLst>
+                        <a:ext uri="{28A0092B-C50C-407E-A947-70E740481C1C}">
+                          <a14:useLocalDpi xmlns:a14="http://schemas.microsoft.com/office/drawing/2010/main" val="0"/>
+                        </a:ext>
+                      </a:extLst>
+                    </a:blip>
+                    <a:srcRect/>
+                    <a:stretch>
+                      <a:fillRect/>
+                    </a:stretch>
+                  </pic:blipFill>
+                  <pic:spPr bwMode="auto">
+                    <a:xfrm>
+                      <a:off x="0" y="0"/>
+                      <a:ext cx="7769148" cy="10054725"/>
+                    </a:xfrm>
+                    <a:prstGeom prst="rect">
+                      <a:avLst/>
+                    </a:prstGeom>
+                    <a:noFill/>
+                    <a:ln>
+                      <a:noFill/>
+                    </a:ln>
+                  </pic:spPr>
+                </pic:pic>
+              </a:graphicData>
+            </a:graphic>
+            <wp14:sizeRelH relativeFrom="margin">
+              <wp14:pctWidth>0</wp14:pctWidth>
+            </wp14:sizeRelH>
+            <wp14:sizeRelV relativeFrom="margin">
+              <wp14:pctHeight>0</wp14:pctHeight>
+            </wp14:sizeRelV>
+          </wp:anchor>
+        </w:drawing>
+      </w:r>
+      <w:bookmarkEnd w:id="0"/>
     </w:p>
     <w:p>
       <w:pPr>
@@ -66,6 +136,7 @@
           <w:szCs w:val="24"/>
         </w:rPr>
       </w:pPr>
+      <w:proofErr w:type="spellStart"/>
       <w:proofErr w:type="gramStart"/>
       <w:r>
         <w:rPr>
@@ -73,7 +144,16 @@
           <w:sz w:val="24"/>
           <w:szCs w:val="24"/>
         </w:rPr>
-        <w:t>Nomor :</w:t>
+        <w:t>Nomor</w:t>
+      </w:r>
+      <w:proofErr w:type="spellEnd"/>
+      <w:r>
+        <w:rPr>
+          <w:rFonts w:asciiTheme="majorHAnsi" w:hAnsiTheme="majorHAnsi" w:cstheme="majorHAnsi"/>
+          <w:sz w:val="24"/>
+          <w:szCs w:val="24"/>
+        </w:rPr>
+        <w:t xml:space="preserve"> :</w:t>
       </w:r>
       <w:proofErr w:type="gramEnd"/>
       <w:r>
@@ -90,7 +170,25 @@
           <w:sz w:val="24"/>
           <w:szCs w:val="24"/>
         </w:rPr>
-        <w:t>${SET.PolaNoSurat}</w:t>
+        <w:t>${</w:t>
+      </w:r>
+      <w:proofErr w:type="spellStart"/>
+      <w:r>
+        <w:rPr>
+          <w:rFonts w:asciiTheme="majorHAnsi" w:hAnsiTheme="majorHAnsi" w:cstheme="majorHAnsi"/>
+          <w:sz w:val="24"/>
+          <w:szCs w:val="24"/>
+        </w:rPr>
+        <w:t>SET.PolaNoSurat</w:t>
+      </w:r>
+      <w:proofErr w:type="spellEnd"/>
+      <w:r>
+        <w:rPr>
+          <w:rFonts w:asciiTheme="majorHAnsi" w:hAnsiTheme="majorHAnsi" w:cstheme="majorHAnsi"/>
+          <w:sz w:val="24"/>
+          <w:szCs w:val="24"/>
+        </w:rPr>
+        <w:t>}</w:t>
       </w:r>
     </w:p>
     <w:p>
@@ -129,14 +227,43 @@
           <w:szCs w:val="24"/>
         </w:rPr>
       </w:pPr>
-      <w:r>
-        <w:rPr>
-          <w:rFonts w:asciiTheme="majorHAnsi" w:hAnsiTheme="majorHAnsi" w:cstheme="majorHAnsi"/>
-          <w:sz w:val="24"/>
-          <w:szCs w:val="24"/>
-        </w:rPr>
-        <w:t xml:space="preserve">Universitas Agung Podomoro </w:t>
-      </w:r>
+      <w:proofErr w:type="spellStart"/>
+      <w:r>
+        <w:rPr>
+          <w:rFonts w:asciiTheme="majorHAnsi" w:hAnsiTheme="majorHAnsi" w:cstheme="majorHAnsi"/>
+          <w:sz w:val="24"/>
+          <w:szCs w:val="24"/>
+        </w:rPr>
+        <w:t>Universitas</w:t>
+      </w:r>
+      <w:proofErr w:type="spellEnd"/>
+      <w:r>
+        <w:rPr>
+          <w:rFonts w:asciiTheme="majorHAnsi" w:hAnsiTheme="majorHAnsi" w:cstheme="majorHAnsi"/>
+          <w:sz w:val="24"/>
+          <w:szCs w:val="24"/>
+        </w:rPr>
+        <w:t xml:space="preserve"> Agung </w:t>
+      </w:r>
+      <w:proofErr w:type="spellStart"/>
+      <w:r>
+        <w:rPr>
+          <w:rFonts w:asciiTheme="majorHAnsi" w:hAnsiTheme="majorHAnsi" w:cstheme="majorHAnsi"/>
+          <w:sz w:val="24"/>
+          <w:szCs w:val="24"/>
+        </w:rPr>
+        <w:t>Podomoro</w:t>
+      </w:r>
+      <w:proofErr w:type="spellEnd"/>
+      <w:r>
+        <w:rPr>
+          <w:rFonts w:asciiTheme="majorHAnsi" w:hAnsiTheme="majorHAnsi" w:cstheme="majorHAnsi"/>
+          <w:sz w:val="24"/>
+          <w:szCs w:val="24"/>
+        </w:rPr>
+        <w:t xml:space="preserve"> </w:t>
+      </w:r>
+      <w:proofErr w:type="spellStart"/>
       <w:r>
         <w:rPr>
           <w:rFonts w:asciiTheme="majorHAnsi" w:hAnsiTheme="majorHAnsi" w:cstheme="majorHAnsi"/>
@@ -151,8 +278,18 @@
           <w:sz w:val="24"/>
           <w:szCs w:val="24"/>
         </w:rPr>
-        <w:t xml:space="preserve">enugaskan </w:t>
-      </w:r>
+        <w:t>enugaskan</w:t>
+      </w:r>
+      <w:proofErr w:type="spellEnd"/>
+      <w:r>
+        <w:rPr>
+          <w:rFonts w:asciiTheme="majorHAnsi" w:hAnsiTheme="majorHAnsi" w:cstheme="majorHAnsi"/>
+          <w:sz w:val="24"/>
+          <w:szCs w:val="24"/>
+        </w:rPr>
+        <w:t xml:space="preserve"> </w:t>
+      </w:r>
+      <w:proofErr w:type="spellStart"/>
       <w:proofErr w:type="gramStart"/>
       <w:r>
         <w:rPr>
@@ -168,7 +305,16 @@
           <w:sz w:val="24"/>
           <w:szCs w:val="24"/>
         </w:rPr>
-        <w:t>epada :</w:t>
+        <w:t>epada</w:t>
+      </w:r>
+      <w:proofErr w:type="spellEnd"/>
+      <w:r>
+        <w:rPr>
+          <w:rFonts w:asciiTheme="majorHAnsi" w:hAnsiTheme="majorHAnsi" w:cstheme="majorHAnsi"/>
+          <w:sz w:val="24"/>
+          <w:szCs w:val="24"/>
+        </w:rPr>
+        <w:t xml:space="preserve"> :</w:t>
       </w:r>
       <w:proofErr w:type="gramEnd"/>
     </w:p>
@@ -233,7 +379,25 @@
           <w:sz w:val="24"/>
           <w:szCs w:val="24"/>
         </w:rPr>
-        <w:t>${USER.NIP.Name}</w:t>
+        <w:t>${</w:t>
+      </w:r>
+      <w:proofErr w:type="spellStart"/>
+      <w:r>
+        <w:rPr>
+          <w:rFonts w:asciiTheme="majorHAnsi" w:hAnsiTheme="majorHAnsi" w:cstheme="majorHAnsi"/>
+          <w:sz w:val="24"/>
+          <w:szCs w:val="24"/>
+        </w:rPr>
+        <w:t>USER.NIP.Name</w:t>
+      </w:r>
+      <w:proofErr w:type="spellEnd"/>
+      <w:r>
+        <w:rPr>
+          <w:rFonts w:asciiTheme="majorHAnsi" w:hAnsiTheme="majorHAnsi" w:cstheme="majorHAnsi"/>
+          <w:sz w:val="24"/>
+          <w:szCs w:val="24"/>
+        </w:rPr>
+        <w:t>}</w:t>
       </w:r>
     </w:p>
     <w:p>
@@ -306,8 +470,18 @@
           <w:sz w:val="24"/>
           <w:szCs w:val="24"/>
         </w:rPr>
-        <w:t>Program Studi</w:t>
-      </w:r>
+        <w:t xml:space="preserve">Program </w:t>
+      </w:r>
+      <w:proofErr w:type="spellStart"/>
+      <w:r>
+        <w:rPr>
+          <w:rFonts w:asciiTheme="majorHAnsi" w:hAnsiTheme="majorHAnsi" w:cstheme="majorHAnsi"/>
+          <w:sz w:val="24"/>
+          <w:szCs w:val="24"/>
+        </w:rPr>
+        <w:t>Studi</w:t>
+      </w:r>
+      <w:proofErr w:type="spellEnd"/>
       <w:r>
         <w:rPr>
           <w:rFonts w:asciiTheme="majorHAnsi" w:hAnsiTheme="majorHAnsi" w:cstheme="majorHAnsi"/>
@@ -323,7 +497,25 @@
           <w:sz w:val="24"/>
           <w:szCs w:val="24"/>
         </w:rPr>
-        <w:t>${USER.NIP.ProdiName}</w:t>
+        <w:t>${</w:t>
+      </w:r>
+      <w:proofErr w:type="spellStart"/>
+      <w:r>
+        <w:rPr>
+          <w:rFonts w:asciiTheme="majorHAnsi" w:hAnsiTheme="majorHAnsi" w:cstheme="majorHAnsi"/>
+          <w:sz w:val="24"/>
+          <w:szCs w:val="24"/>
+        </w:rPr>
+        <w:t>USER.NIP.ProdiName</w:t>
+      </w:r>
+      <w:proofErr w:type="spellEnd"/>
+      <w:r>
+        <w:rPr>
+          <w:rFonts w:asciiTheme="majorHAnsi" w:hAnsiTheme="majorHAnsi" w:cstheme="majorHAnsi"/>
+          <w:sz w:val="24"/>
+          <w:szCs w:val="24"/>
+        </w:rPr>
+        <w:t>}</w:t>
       </w:r>
     </w:p>
     <w:p>
@@ -343,8 +535,19 @@
           <w:szCs w:val="24"/>
           <w:lang w:eastAsia="en-US"/>
         </w:rPr>
-        <w:t>${INPUT.Agenda</w:t>
-      </w:r>
+        <w:t>${</w:t>
+      </w:r>
+      <w:proofErr w:type="spellStart"/>
+      <w:r>
+        <w:rPr>
+          <w:rFonts w:asciiTheme="majorHAnsi" w:eastAsia="Times New Roman" w:hAnsiTheme="majorHAnsi" w:cstheme="majorHAnsi"/>
+          <w:sz w:val="24"/>
+          <w:szCs w:val="24"/>
+          <w:lang w:eastAsia="en-US"/>
+        </w:rPr>
+        <w:t>INPUT.Agenda</w:t>
+      </w:r>
+      <w:proofErr w:type="spellEnd"/>
       <w:proofErr w:type="gramStart"/>
       <w:r>
         <w:rPr>
@@ -491,7 +694,27 @@
                 <w:szCs w:val="24"/>
                 <w:lang w:eastAsia="en-US"/>
               </w:rPr>
-              <w:t>${INPUT.Hari}</w:t>
+              <w:t>${</w:t>
+            </w:r>
+            <w:proofErr w:type="spellStart"/>
+            <w:r>
+              <w:rPr>
+                <w:rFonts w:asciiTheme="majorHAnsi" w:eastAsia="Times New Roman" w:hAnsiTheme="majorHAnsi" w:cstheme="majorHAnsi"/>
+                <w:sz w:val="24"/>
+                <w:szCs w:val="24"/>
+                <w:lang w:eastAsia="en-US"/>
+              </w:rPr>
+              <w:t>INPUT.Hari</w:t>
+            </w:r>
+            <w:proofErr w:type="spellEnd"/>
+            <w:r>
+              <w:rPr>
+                <w:rFonts w:asciiTheme="majorHAnsi" w:eastAsia="Times New Roman" w:hAnsiTheme="majorHAnsi" w:cstheme="majorHAnsi"/>
+                <w:sz w:val="24"/>
+                <w:szCs w:val="24"/>
+                <w:lang w:eastAsia="en-US"/>
+              </w:rPr>
+              <w:t>}</w:t>
             </w:r>
           </w:p>
         </w:tc>
@@ -516,6 +739,7 @@
                 <w:lang w:eastAsia="en-US"/>
               </w:rPr>
             </w:pPr>
+            <w:proofErr w:type="spellStart"/>
             <w:r>
               <w:rPr>
                 <w:rFonts w:asciiTheme="majorHAnsi" w:eastAsia="Times New Roman" w:hAnsiTheme="majorHAnsi" w:cstheme="majorHAnsi"/>
@@ -525,6 +749,7 @@
               </w:rPr>
               <w:t>Tanggal</w:t>
             </w:r>
+            <w:proofErr w:type="spellEnd"/>
           </w:p>
           <w:p>
             <w:pPr>
@@ -617,7 +842,27 @@
                 <w:szCs w:val="24"/>
                 <w:lang w:eastAsia="en-US"/>
               </w:rPr>
-              <w:t>${INPUT.Tanggal}</w:t>
+              <w:t>${</w:t>
+            </w:r>
+            <w:proofErr w:type="spellStart"/>
+            <w:r>
+              <w:rPr>
+                <w:rFonts w:asciiTheme="majorHAnsi" w:eastAsia="Times New Roman" w:hAnsiTheme="majorHAnsi" w:cstheme="majorHAnsi"/>
+                <w:sz w:val="24"/>
+                <w:szCs w:val="24"/>
+                <w:lang w:eastAsia="en-US"/>
+              </w:rPr>
+              <w:t>INPUT.Tanggal</w:t>
+            </w:r>
+            <w:proofErr w:type="spellEnd"/>
+            <w:r>
+              <w:rPr>
+                <w:rFonts w:asciiTheme="majorHAnsi" w:eastAsia="Times New Roman" w:hAnsiTheme="majorHAnsi" w:cstheme="majorHAnsi"/>
+                <w:sz w:val="24"/>
+                <w:szCs w:val="24"/>
+                <w:lang w:eastAsia="en-US"/>
+              </w:rPr>
+              <w:t>}</w:t>
             </w:r>
           </w:p>
           <w:p>
@@ -637,7 +882,27 @@
                 <w:szCs w:val="24"/>
                 <w:lang w:eastAsia="en-US"/>
               </w:rPr>
-              <w:t>${INPUT.Waktu}</w:t>
+              <w:t>${</w:t>
+            </w:r>
+            <w:proofErr w:type="spellStart"/>
+            <w:r>
+              <w:rPr>
+                <w:rFonts w:asciiTheme="majorHAnsi" w:eastAsia="Times New Roman" w:hAnsiTheme="majorHAnsi" w:cstheme="majorHAnsi"/>
+                <w:sz w:val="24"/>
+                <w:szCs w:val="24"/>
+                <w:lang w:eastAsia="en-US"/>
+              </w:rPr>
+              <w:t>INPUT.Waktu</w:t>
+            </w:r>
+            <w:proofErr w:type="spellEnd"/>
+            <w:r>
+              <w:rPr>
+                <w:rFonts w:asciiTheme="majorHAnsi" w:eastAsia="Times New Roman" w:hAnsiTheme="majorHAnsi" w:cstheme="majorHAnsi"/>
+                <w:sz w:val="24"/>
+                <w:szCs w:val="24"/>
+                <w:lang w:eastAsia="en-US"/>
+              </w:rPr>
+              <w:t>}</w:t>
             </w:r>
           </w:p>
         </w:tc>
@@ -662,6 +927,7 @@
                 <w:lang w:eastAsia="en-US"/>
               </w:rPr>
             </w:pPr>
+            <w:proofErr w:type="spellStart"/>
             <w:r>
               <w:rPr>
                 <w:rFonts w:asciiTheme="majorHAnsi" w:eastAsia="Times New Roman" w:hAnsiTheme="majorHAnsi" w:cstheme="majorHAnsi"/>
@@ -680,6 +946,7 @@
               </w:rPr>
               <w:t>at</w:t>
             </w:r>
+            <w:proofErr w:type="spellEnd"/>
           </w:p>
         </w:tc>
         <w:tc>
@@ -730,7 +997,27 @@
                 <w:szCs w:val="24"/>
                 <w:lang w:eastAsia="en-US"/>
               </w:rPr>
-              <w:t>${INPUT.Tempat}</w:t>
+              <w:t>${</w:t>
+            </w:r>
+            <w:proofErr w:type="spellStart"/>
+            <w:r>
+              <w:rPr>
+                <w:rFonts w:asciiTheme="majorHAnsi" w:eastAsia="Times New Roman" w:hAnsiTheme="majorHAnsi" w:cstheme="majorHAnsi"/>
+                <w:sz w:val="24"/>
+                <w:szCs w:val="24"/>
+                <w:lang w:eastAsia="en-US"/>
+              </w:rPr>
+              <w:t>INPUT.Tempat</w:t>
+            </w:r>
+            <w:proofErr w:type="spellEnd"/>
+            <w:r>
+              <w:rPr>
+                <w:rFonts w:asciiTheme="majorHAnsi" w:eastAsia="Times New Roman" w:hAnsiTheme="majorHAnsi" w:cstheme="majorHAnsi"/>
+                <w:sz w:val="24"/>
+                <w:szCs w:val="24"/>
+                <w:lang w:eastAsia="en-US"/>
+              </w:rPr>
+              <w:t>}</w:t>
             </w:r>
           </w:p>
         </w:tc>
@@ -757,13 +1044,185 @@
           <w:szCs w:val="24"/>
         </w:rPr>
       </w:pPr>
-      <w:r>
-        <w:rPr>
-          <w:rFonts w:asciiTheme="majorHAnsi" w:hAnsiTheme="majorHAnsi" w:cstheme="majorHAnsi"/>
-          <w:sz w:val="24"/>
-          <w:szCs w:val="24"/>
-        </w:rPr>
-        <w:t xml:space="preserve">Demikian surat tugas ini diberikan untuk dapat dilaksanakan sebagaimana mestinya. </w:t>
+      <w:proofErr w:type="spellStart"/>
+      <w:r>
+        <w:rPr>
+          <w:rFonts w:asciiTheme="majorHAnsi" w:hAnsiTheme="majorHAnsi" w:cstheme="majorHAnsi"/>
+          <w:sz w:val="24"/>
+          <w:szCs w:val="24"/>
+        </w:rPr>
+        <w:t>Demikian</w:t>
+      </w:r>
+      <w:proofErr w:type="spellEnd"/>
+      <w:r>
+        <w:rPr>
+          <w:rFonts w:asciiTheme="majorHAnsi" w:hAnsiTheme="majorHAnsi" w:cstheme="majorHAnsi"/>
+          <w:sz w:val="24"/>
+          <w:szCs w:val="24"/>
+        </w:rPr>
+        <w:t xml:space="preserve"> </w:t>
+      </w:r>
+      <w:proofErr w:type="spellStart"/>
+      <w:r>
+        <w:rPr>
+          <w:rFonts w:asciiTheme="majorHAnsi" w:hAnsiTheme="majorHAnsi" w:cstheme="majorHAnsi"/>
+          <w:sz w:val="24"/>
+          <w:szCs w:val="24"/>
+        </w:rPr>
+        <w:t>surat</w:t>
+      </w:r>
+      <w:proofErr w:type="spellEnd"/>
+      <w:r>
+        <w:rPr>
+          <w:rFonts w:asciiTheme="majorHAnsi" w:hAnsiTheme="majorHAnsi" w:cstheme="majorHAnsi"/>
+          <w:sz w:val="24"/>
+          <w:szCs w:val="24"/>
+        </w:rPr>
+        <w:t xml:space="preserve"> </w:t>
+      </w:r>
+      <w:proofErr w:type="spellStart"/>
+      <w:r>
+        <w:rPr>
+          <w:rFonts w:asciiTheme="majorHAnsi" w:hAnsiTheme="majorHAnsi" w:cstheme="majorHAnsi"/>
+          <w:sz w:val="24"/>
+          <w:szCs w:val="24"/>
+        </w:rPr>
+        <w:t>tugas</w:t>
+      </w:r>
+      <w:proofErr w:type="spellEnd"/>
+      <w:r>
+        <w:rPr>
+          <w:rFonts w:asciiTheme="majorHAnsi" w:hAnsiTheme="majorHAnsi" w:cstheme="majorHAnsi"/>
+          <w:sz w:val="24"/>
+          <w:szCs w:val="24"/>
+        </w:rPr>
+        <w:t xml:space="preserve"> </w:t>
+      </w:r>
+      <w:proofErr w:type="spellStart"/>
+      <w:r>
+        <w:rPr>
+          <w:rFonts w:asciiTheme="majorHAnsi" w:hAnsiTheme="majorHAnsi" w:cstheme="majorHAnsi"/>
+          <w:sz w:val="24"/>
+          <w:szCs w:val="24"/>
+        </w:rPr>
+        <w:t>ini</w:t>
+      </w:r>
+      <w:proofErr w:type="spellEnd"/>
+      <w:r>
+        <w:rPr>
+          <w:rFonts w:asciiTheme="majorHAnsi" w:hAnsiTheme="majorHAnsi" w:cstheme="majorHAnsi"/>
+          <w:sz w:val="24"/>
+          <w:szCs w:val="24"/>
+        </w:rPr>
+        <w:t xml:space="preserve"> </w:t>
+      </w:r>
+      <w:proofErr w:type="spellStart"/>
+      <w:r>
+        <w:rPr>
+          <w:rFonts w:asciiTheme="majorHAnsi" w:hAnsiTheme="majorHAnsi" w:cstheme="majorHAnsi"/>
+          <w:sz w:val="24"/>
+          <w:szCs w:val="24"/>
+        </w:rPr>
+        <w:t>diberikan</w:t>
+      </w:r>
+      <w:proofErr w:type="spellEnd"/>
+      <w:r>
+        <w:rPr>
+          <w:rFonts w:asciiTheme="majorHAnsi" w:hAnsiTheme="majorHAnsi" w:cstheme="majorHAnsi"/>
+          <w:sz w:val="24"/>
+          <w:szCs w:val="24"/>
+        </w:rPr>
+        <w:t xml:space="preserve"> </w:t>
+      </w:r>
+      <w:proofErr w:type="spellStart"/>
+      <w:r>
+        <w:rPr>
+          <w:rFonts w:asciiTheme="majorHAnsi" w:hAnsiTheme="majorHAnsi" w:cstheme="majorHAnsi"/>
+          <w:sz w:val="24"/>
+          <w:szCs w:val="24"/>
+        </w:rPr>
+        <w:t>untuk</w:t>
+      </w:r>
+      <w:proofErr w:type="spellEnd"/>
+      <w:r>
+        <w:rPr>
+          <w:rFonts w:asciiTheme="majorHAnsi" w:hAnsiTheme="majorHAnsi" w:cstheme="majorHAnsi"/>
+          <w:sz w:val="24"/>
+          <w:szCs w:val="24"/>
+        </w:rPr>
+        <w:t xml:space="preserve"> </w:t>
+      </w:r>
+      <w:proofErr w:type="spellStart"/>
+      <w:r>
+        <w:rPr>
+          <w:rFonts w:asciiTheme="majorHAnsi" w:hAnsiTheme="majorHAnsi" w:cstheme="majorHAnsi"/>
+          <w:sz w:val="24"/>
+          <w:szCs w:val="24"/>
+        </w:rPr>
+        <w:t>dapat</w:t>
+      </w:r>
+      <w:proofErr w:type="spellEnd"/>
+      <w:r>
+        <w:rPr>
+          <w:rFonts w:asciiTheme="majorHAnsi" w:hAnsiTheme="majorHAnsi" w:cstheme="majorHAnsi"/>
+          <w:sz w:val="24"/>
+          <w:szCs w:val="24"/>
+        </w:rPr>
+        <w:t xml:space="preserve"> </w:t>
+      </w:r>
+      <w:proofErr w:type="spellStart"/>
+      <w:r>
+        <w:rPr>
+          <w:rFonts w:asciiTheme="majorHAnsi" w:hAnsiTheme="majorHAnsi" w:cstheme="majorHAnsi"/>
+          <w:sz w:val="24"/>
+          <w:szCs w:val="24"/>
+        </w:rPr>
+        <w:t>dilaksanakan</w:t>
+      </w:r>
+      <w:proofErr w:type="spellEnd"/>
+      <w:r>
+        <w:rPr>
+          <w:rFonts w:asciiTheme="majorHAnsi" w:hAnsiTheme="majorHAnsi" w:cstheme="majorHAnsi"/>
+          <w:sz w:val="24"/>
+          <w:szCs w:val="24"/>
+        </w:rPr>
+        <w:t xml:space="preserve"> </w:t>
+      </w:r>
+      <w:proofErr w:type="spellStart"/>
+      <w:r>
+        <w:rPr>
+          <w:rFonts w:asciiTheme="majorHAnsi" w:hAnsiTheme="majorHAnsi" w:cstheme="majorHAnsi"/>
+          <w:sz w:val="24"/>
+          <w:szCs w:val="24"/>
+        </w:rPr>
+        <w:t>sebagaimana</w:t>
+      </w:r>
+      <w:proofErr w:type="spellEnd"/>
+      <w:r>
+        <w:rPr>
+          <w:rFonts w:asciiTheme="majorHAnsi" w:hAnsiTheme="majorHAnsi" w:cstheme="majorHAnsi"/>
+          <w:sz w:val="24"/>
+          <w:szCs w:val="24"/>
+        </w:rPr>
+        <w:t xml:space="preserve"> </w:t>
+      </w:r>
+      <w:proofErr w:type="spellStart"/>
+      <w:r>
+        <w:rPr>
+          <w:rFonts w:asciiTheme="majorHAnsi" w:hAnsiTheme="majorHAnsi" w:cstheme="majorHAnsi"/>
+          <w:sz w:val="24"/>
+          <w:szCs w:val="24"/>
+        </w:rPr>
+        <w:t>mestinya</w:t>
+      </w:r>
+      <w:proofErr w:type="spellEnd"/>
+      <w:r>
+        <w:rPr>
+          <w:rFonts w:asciiTheme="majorHAnsi" w:hAnsiTheme="majorHAnsi" w:cstheme="majorHAnsi"/>
+          <w:sz w:val="24"/>
+          <w:szCs w:val="24"/>
+        </w:rPr>
+        <w:t xml:space="preserve">. </w:t>
       </w:r>
     </w:p>
     <w:p>
@@ -857,8 +1316,25 @@
           <w:sz w:val="24"/>
           <w:szCs w:val="24"/>
         </w:rPr>
+        <w:tab/>
+      </w:r>
+      <w:r>
+        <w:rPr>
+          <w:rFonts w:asciiTheme="majorHAnsi" w:hAnsiTheme="majorHAnsi" w:cstheme="majorHAnsi"/>
+          <w:sz w:val="24"/>
+          <w:szCs w:val="24"/>
+        </w:rPr>
+        <w:t xml:space="preserve">  </w:t>
+      </w:r>
+      <w:r>
+        <w:rPr>
+          <w:rFonts w:asciiTheme="majorHAnsi" w:hAnsiTheme="majorHAnsi" w:cstheme="majorHAnsi"/>
+          <w:sz w:val="24"/>
+          <w:szCs w:val="24"/>
+        </w:rPr>
         <w:t>${</w:t>
       </w:r>
+      <w:proofErr w:type="spellStart"/>
       <w:proofErr w:type="gramStart"/>
       <w:r>
         <w:rPr>
@@ -868,6 +1344,7 @@
         </w:rPr>
         <w:t>GRAB.Date.date</w:t>
       </w:r>
+      <w:proofErr w:type="spellEnd"/>
       <w:proofErr w:type="gramEnd"/>
       <w:r>
         <w:rPr>
@@ -881,8 +1358,8 @@
     <w:tbl>
       <w:tblPr>
         <w:tblStyle w:val="TableGrid"/>
-        <w:tblW w:w="4230" w:type="dxa"/>
-        <w:tblInd w:w="5035" w:type="dxa"/>
+        <w:tblW w:w="4410" w:type="dxa"/>
+        <w:tblInd w:w="5755" w:type="dxa"/>
         <w:tblBorders>
           <w:top w:val="none" w:sz="0" w:space="0" w:color="auto"/>
           <w:left w:val="none" w:sz="0" w:space="0" w:color="auto"/>
@@ -894,7 +1371,7 @@
         <w:tblLook w:val="04A0" w:firstRow="1" w:lastRow="0" w:firstColumn="1" w:lastColumn="0" w:noHBand="0" w:noVBand="1"/>
       </w:tblPr>
       <w:tblGrid>
-        <w:gridCol w:w="4230"/>
+        <w:gridCol w:w="4410"/>
       </w:tblGrid>
       <w:tr>
         <w:trPr>
@@ -902,7 +1379,7 @@
         </w:trPr>
         <w:tc>
           <w:tcPr>
-            <w:tcW w:w="4230" w:type="dxa"/>
+            <w:tcW w:w="4410" w:type="dxa"/>
           </w:tcPr>
           <w:p>
             <w:pPr>
@@ -929,8 +1406,18 @@
                 <w:sz w:val="24"/>
                 <w:szCs w:val="24"/>
               </w:rPr>
-              <w:t xml:space="preserve"> Rektor</w:t>
-            </w:r>
+              <w:t xml:space="preserve"> </w:t>
+            </w:r>
+            <w:proofErr w:type="spellStart"/>
+            <w:r>
+              <w:rPr>
+                <w:rFonts w:asciiTheme="majorHAnsi" w:hAnsiTheme="majorHAnsi" w:cstheme="majorHAnsi"/>
+                <w:sz w:val="24"/>
+                <w:szCs w:val="24"/>
+              </w:rPr>
+              <w:t>Rektor</w:t>
+            </w:r>
+            <w:proofErr w:type="spellEnd"/>
           </w:p>
         </w:tc>
       </w:tr>
@@ -940,7 +1427,7 @@
         </w:trPr>
         <w:tc>
           <w:tcPr>
-            <w:tcW w:w="4230" w:type="dxa"/>
+            <w:tcW w:w="4410" w:type="dxa"/>
           </w:tcPr>
           <w:p>
             <w:pPr>
@@ -984,8 +1471,6 @@
               </w:rPr>
               <w:t>1}</w:t>
             </w:r>
-            <w:bookmarkStart w:id="0" w:name="_GoBack"/>
-            <w:bookmarkEnd w:id="0"/>
             <w:r>
               <w:rPr>
                 <w:rFonts w:asciiTheme="majorHAnsi" w:hAnsiTheme="majorHAnsi" w:cstheme="majorHAnsi"/>
@@ -1077,6 +1562,16 @@
               <w:jc w:val="both"/>
               <w:rPr>
                 <w:rFonts w:asciiTheme="majorHAnsi" w:hAnsiTheme="majorHAnsi" w:cstheme="majorHAnsi"/>
+                <w:sz w:val="24"/>
+                <w:szCs w:val="24"/>
+              </w:rPr>
+            </w:pPr>
+          </w:p>
+          <w:p>
+            <w:pPr>
+              <w:jc w:val="both"/>
+              <w:rPr>
+                <w:rFonts w:asciiTheme="majorHAnsi" w:hAnsiTheme="majorHAnsi" w:cstheme="majorHAnsi"/>
                 <w:b/>
                 <w:bCs/>
                 <w:sz w:val="24"/>
@@ -1243,6 +1738,7 @@
           <w:szCs w:val="24"/>
         </w:rPr>
       </w:pPr>
+      <w:proofErr w:type="spellStart"/>
       <w:r>
         <w:rPr>
           <w:rFonts w:asciiTheme="majorHAnsi" w:hAnsiTheme="majorHAnsi" w:cstheme="majorHAnsi"/>
@@ -1251,6 +1747,7 @@
         </w:rPr>
         <w:t>Tembusan</w:t>
       </w:r>
+      <w:proofErr w:type="spellEnd"/>
     </w:p>
     <w:p>
       <w:pPr>
@@ -1266,6 +1763,7 @@
           <w:szCs w:val="24"/>
         </w:rPr>
       </w:pPr>
+      <w:proofErr w:type="spellStart"/>
       <w:r>
         <w:rPr>
           <w:sz w:val="24"/>
@@ -1273,6 +1771,7 @@
         </w:rPr>
         <w:t>Rektor</w:t>
       </w:r>
+      <w:proofErr w:type="spellEnd"/>
     </w:p>
     <w:p>
       <w:pPr>
@@ -1288,12 +1787,21 @@
           <w:szCs w:val="24"/>
         </w:rPr>
       </w:pPr>
-      <w:r>
-        <w:rPr>
-          <w:sz w:val="24"/>
-          <w:szCs w:val="24"/>
-        </w:rPr>
-        <w:t xml:space="preserve">Dekan </w:t>
+      <w:proofErr w:type="spellStart"/>
+      <w:r>
+        <w:rPr>
+          <w:sz w:val="24"/>
+          <w:szCs w:val="24"/>
+        </w:rPr>
+        <w:t>Dekan</w:t>
+      </w:r>
+      <w:proofErr w:type="spellEnd"/>
+      <w:r>
+        <w:rPr>
+          <w:sz w:val="24"/>
+          <w:szCs w:val="24"/>
+        </w:rPr>
+        <w:t xml:space="preserve"> </w:t>
       </w:r>
       <w:r>
         <w:rPr>
@@ -1301,7 +1809,25 @@
           <w:sz w:val="24"/>
           <w:szCs w:val="24"/>
         </w:rPr>
-        <w:t>(ybs)</w:t>
+        <w:t>(</w:t>
+      </w:r>
+      <w:proofErr w:type="spellStart"/>
+      <w:r>
+        <w:rPr>
+          <w:color w:val="FF0000"/>
+          <w:sz w:val="24"/>
+          <w:szCs w:val="24"/>
+        </w:rPr>
+        <w:t>ybs</w:t>
+      </w:r>
+      <w:proofErr w:type="spellEnd"/>
+      <w:r>
+        <w:rPr>
+          <w:color w:val="FF0000"/>
+          <w:sz w:val="24"/>
+          <w:szCs w:val="24"/>
+        </w:rPr>
+        <w:t>)</w:t>
       </w:r>
     </w:p>
     <w:p>
@@ -1318,6 +1844,7 @@
           <w:szCs w:val="24"/>
         </w:rPr>
       </w:pPr>
+      <w:proofErr w:type="spellStart"/>
       <w:r>
         <w:rPr>
           <w:sz w:val="24"/>
@@ -1325,6 +1852,7 @@
         </w:rPr>
         <w:t>Kaprodi</w:t>
       </w:r>
+      <w:proofErr w:type="spellEnd"/>
       <w:r>
         <w:rPr>
           <w:sz w:val="24"/>
@@ -1338,10 +1866,29 @@
           <w:sz w:val="24"/>
           <w:szCs w:val="24"/>
         </w:rPr>
-        <w:t>(ybs)</w:t>
+        <w:t>(</w:t>
+      </w:r>
+      <w:proofErr w:type="spellStart"/>
+      <w:r>
+        <w:rPr>
+          <w:color w:val="FF0000"/>
+          <w:sz w:val="24"/>
+          <w:szCs w:val="24"/>
+        </w:rPr>
+        <w:t>ybs</w:t>
+      </w:r>
+      <w:proofErr w:type="spellEnd"/>
+      <w:r>
+        <w:rPr>
+          <w:color w:val="FF0000"/>
+          <w:sz w:val="24"/>
+          <w:szCs w:val="24"/>
+        </w:rPr>
+        <w:t>)</w:t>
       </w:r>
     </w:p>
     <w:sectPr>
+      <w:headerReference w:type="default" r:id="rId8"/>
       <w:pgSz w:w="12240" w:h="15840"/>
       <w:pgMar w:top="1440" w:right="1530" w:bottom="1440" w:left="1890" w:header="720" w:footer="720" w:gutter="0"/>
       <w:cols w:space="720"/>
@@ -1349,6 +1896,66 @@
     </w:sectPr>
   </w:body>
 </w:document>
+</file>
+
+<file path=word/endnotes.xml><?xml version="1.0" encoding="utf-8"?>
+<w:endnotes xmlns:wpc="http://schemas.microsoft.com/office/word/2010/wordprocessingCanvas" xmlns:cx="http://schemas.microsoft.com/office/drawing/2014/chartex" xmlns:cx1="http://schemas.microsoft.com/office/drawing/2015/9/8/chartex" xmlns:cx2="http://schemas.microsoft.com/office/drawing/2015/10/21/chartex" xmlns:cx3="http://schemas.microsoft.com/office/drawing/2016/5/9/chartex" xmlns:cx4="http://schemas.microsoft.com/office/drawing/2016/5/10/chartex" xmlns:cx5="http://schemas.microsoft.com/office/drawing/2016/5/11/chartex" xmlns:cx6="http://schemas.microsoft.com/office/drawing/2016/5/12/chartex" xmlns:cx7="http://schemas.microsoft.com/office/drawing/2016/5/13/chartex" xmlns:cx8="http://schemas.microsoft.com/office/drawing/2016/5/14/chartex" xmlns:mc="http://schemas.openxmlformats.org/markup-compatibility/2006" xmlns:aink="http://schemas.microsoft.com/office/drawing/2016/ink" xmlns:am3d="http://schemas.microsoft.com/office/drawing/2017/model3d" xmlns:o="urn:schemas-microsoft-com:office:office" xmlns:r="http://schemas.openxmlformats.org/officeDocument/2006/relationships" xmlns:m="http://schemas.openxmlformats.org/officeDocument/2006/math" xmlns:v="urn:schemas-microsoft-com:vml" xmlns:wp14="http://schemas.microsoft.com/office/word/2010/wordprocessingDrawing" xmlns:wp="http://schemas.openxmlformats.org/drawingml/2006/wordprocessingDrawing" xmlns:w10="urn:schemas-microsoft-com:office:word" xmlns:w="http://schemas.openxmlformats.org/wordprocessingml/2006/main" xmlns:w14="http://schemas.microsoft.com/office/word/2010/wordml" xmlns:w15="http://schemas.microsoft.com/office/word/2012/wordml" xmlns:w16cid="http://schemas.microsoft.com/office/word/2016/wordml/cid" xmlns:w16se="http://schemas.microsoft.com/office/word/2015/wordml/symex" xmlns:wpg="http://schemas.microsoft.com/office/word/2010/wordprocessingGroup" xmlns:wpi="http://schemas.microsoft.com/office/word/2010/wordprocessingInk" xmlns:wne="http://schemas.microsoft.com/office/word/2006/wordml" xmlns:wps="http://schemas.microsoft.com/office/word/2010/wordprocessingShape" mc:Ignorable="w14 w15 w16se w16cid wp14">
+  <w:endnote w:type="separator" w:id="-1">
+    <w:p>
+      <w:pPr>
+        <w:spacing w:after="0" w:line="240" w:lineRule="auto"/>
+      </w:pPr>
+      <w:r>
+        <w:separator/>
+      </w:r>
+    </w:p>
+  </w:endnote>
+  <w:endnote w:type="continuationSeparator" w:id="0">
+    <w:p>
+      <w:pPr>
+        <w:spacing w:after="0" w:line="240" w:lineRule="auto"/>
+      </w:pPr>
+      <w:r>
+        <w:continuationSeparator/>
+      </w:r>
+    </w:p>
+  </w:endnote>
+</w:endnotes>
+</file>
+
+<file path=word/footnotes.xml><?xml version="1.0" encoding="utf-8"?>
+<w:footnotes xmlns:wpc="http://schemas.microsoft.com/office/word/2010/wordprocessingCanvas" xmlns:cx="http://schemas.microsoft.com/office/drawing/2014/chartex" xmlns:cx1="http://schemas.microsoft.com/office/drawing/2015/9/8/chartex" xmlns:cx2="http://schemas.microsoft.com/office/drawing/2015/10/21/chartex" xmlns:cx3="http://schemas.microsoft.com/office/drawing/2016/5/9/chartex" xmlns:cx4="http://schemas.microsoft.com/office/drawing/2016/5/10/chartex" xmlns:cx5="http://schemas.microsoft.com/office/drawing/2016/5/11/chartex" xmlns:cx6="http://schemas.microsoft.com/office/drawing/2016/5/12/chartex" xmlns:cx7="http://schemas.microsoft.com/office/drawing/2016/5/13/chartex" xmlns:cx8="http://schemas.microsoft.com/office/drawing/2016/5/14/chartex" xmlns:mc="http://schemas.openxmlformats.org/markup-compatibility/2006" xmlns:aink="http://schemas.microsoft.com/office/drawing/2016/ink" xmlns:am3d="http://schemas.microsoft.com/office/drawing/2017/model3d" xmlns:o="urn:schemas-microsoft-com:office:office" xmlns:r="http://schemas.openxmlformats.org/officeDocument/2006/relationships" xmlns:m="http://schemas.openxmlformats.org/officeDocument/2006/math" xmlns:v="urn:schemas-microsoft-com:vml" xmlns:wp14="http://schemas.microsoft.com/office/word/2010/wordprocessingDrawing" xmlns:wp="http://schemas.openxmlformats.org/drawingml/2006/wordprocessingDrawing" xmlns:w10="urn:schemas-microsoft-com:office:word" xmlns:w="http://schemas.openxmlformats.org/wordprocessingml/2006/main" xmlns:w14="http://schemas.microsoft.com/office/word/2010/wordml" xmlns:w15="http://schemas.microsoft.com/office/word/2012/wordml" xmlns:w16cid="http://schemas.microsoft.com/office/word/2016/wordml/cid" xmlns:w16se="http://schemas.microsoft.com/office/word/2015/wordml/symex" xmlns:wpg="http://schemas.microsoft.com/office/word/2010/wordprocessingGroup" xmlns:wpi="http://schemas.microsoft.com/office/word/2010/wordprocessingInk" xmlns:wne="http://schemas.microsoft.com/office/word/2006/wordml" xmlns:wps="http://schemas.microsoft.com/office/word/2010/wordprocessingShape" mc:Ignorable="w14 w15 w16se w16cid wp14">
+  <w:footnote w:type="separator" w:id="-1">
+    <w:p>
+      <w:pPr>
+        <w:spacing w:after="0" w:line="240" w:lineRule="auto"/>
+      </w:pPr>
+      <w:r>
+        <w:separator/>
+      </w:r>
+    </w:p>
+  </w:footnote>
+  <w:footnote w:type="continuationSeparator" w:id="0">
+    <w:p>
+      <w:pPr>
+        <w:spacing w:after="0" w:line="240" w:lineRule="auto"/>
+      </w:pPr>
+      <w:r>
+        <w:continuationSeparator/>
+      </w:r>
+    </w:p>
+  </w:footnote>
+</w:footnotes>
+</file>
+
+<file path=word/header1.xml><?xml version="1.0" encoding="utf-8"?>
+<w:hdr xmlns:wpc="http://schemas.microsoft.com/office/word/2010/wordprocessingCanvas" xmlns:cx="http://schemas.microsoft.com/office/drawing/2014/chartex" xmlns:cx1="http://schemas.microsoft.com/office/drawing/2015/9/8/chartex" xmlns:cx2="http://schemas.microsoft.com/office/drawing/2015/10/21/chartex" xmlns:cx3="http://schemas.microsoft.com/office/drawing/2016/5/9/chartex" xmlns:cx4="http://schemas.microsoft.com/office/drawing/2016/5/10/chartex" xmlns:cx5="http://schemas.microsoft.com/office/drawing/2016/5/11/chartex" xmlns:cx6="http://schemas.microsoft.com/office/drawing/2016/5/12/chartex" xmlns:cx7="http://schemas.microsoft.com/office/drawing/2016/5/13/chartex" xmlns:cx8="http://schemas.microsoft.com/office/drawing/2016/5/14/chartex" xmlns:mc="http://schemas.openxmlformats.org/markup-compatibility/2006" xmlns:aink="http://schemas.microsoft.com/office/drawing/2016/ink" xmlns:am3d="http://schemas.microsoft.com/office/drawing/2017/model3d" xmlns:o="urn:schemas-microsoft-com:office:office" xmlns:r="http://schemas.openxmlformats.org/officeDocument/2006/relationships" xmlns:m="http://schemas.openxmlformats.org/officeDocument/2006/math" xmlns:v="urn:schemas-microsoft-com:vml" xmlns:wp14="http://schemas.microsoft.com/office/word/2010/wordprocessingDrawing" xmlns:wp="http://schemas.openxmlformats.org/drawingml/2006/wordprocessingDrawing" xmlns:w10="urn:schemas-microsoft-com:office:word" xmlns:w="http://schemas.openxmlformats.org/wordprocessingml/2006/main" xmlns:w14="http://schemas.microsoft.com/office/word/2010/wordml" xmlns:w15="http://schemas.microsoft.com/office/word/2012/wordml" xmlns:w16cid="http://schemas.microsoft.com/office/word/2016/wordml/cid" xmlns:w16se="http://schemas.microsoft.com/office/word/2015/wordml/symex" xmlns:wpg="http://schemas.microsoft.com/office/word/2010/wordprocessingGroup" xmlns:wpi="http://schemas.microsoft.com/office/word/2010/wordprocessingInk" xmlns:wne="http://schemas.microsoft.com/office/word/2006/wordml" xmlns:wps="http://schemas.microsoft.com/office/word/2010/wordprocessingShape" mc:Ignorable="w14 w15 w16se w16cid wp14">
+  <w:p>
+    <w:pPr>
+      <w:pStyle w:val="Header"/>
+    </w:pPr>
+  </w:p>
+</w:hdr>
 </file>
 
 <file path=word/numbering.xml><?xml version="1.0" encoding="utf-8"?>
@@ -1981,6 +2588,62 @@
       </w:tblBorders>
     </w:tblPr>
   </w:style>
+  <w:style w:type="paragraph" w:styleId="Header">
+    <w:name w:val="header"/>
+    <w:basedOn w:val="Normal"/>
+    <w:link w:val="HeaderChar"/>
+    <w:uiPriority w:val="99"/>
+    <w:unhideWhenUsed/>
+    <w:rsid w:val="001370B6"/>
+    <w:pPr>
+      <w:tabs>
+        <w:tab w:val="center" w:pos="4680"/>
+        <w:tab w:val="right" w:pos="9360"/>
+      </w:tabs>
+      <w:spacing w:after="0" w:line="240" w:lineRule="auto"/>
+    </w:pPr>
+  </w:style>
+  <w:style w:type="character" w:customStyle="1" w:styleId="HeaderChar">
+    <w:name w:val="Header Char"/>
+    <w:basedOn w:val="DefaultParagraphFont"/>
+    <w:link w:val="Header"/>
+    <w:uiPriority w:val="99"/>
+    <w:rsid w:val="001370B6"/>
+    <w:rPr>
+      <w:rFonts w:eastAsiaTheme="minorEastAsia"/>
+      <w:sz w:val="20"/>
+      <w:szCs w:val="20"/>
+      <w:lang w:eastAsia="zh-CN"/>
+    </w:rPr>
+  </w:style>
+  <w:style w:type="paragraph" w:styleId="Footer">
+    <w:name w:val="footer"/>
+    <w:basedOn w:val="Normal"/>
+    <w:link w:val="FooterChar"/>
+    <w:uiPriority w:val="99"/>
+    <w:unhideWhenUsed/>
+    <w:rsid w:val="001370B6"/>
+    <w:pPr>
+      <w:tabs>
+        <w:tab w:val="center" w:pos="4680"/>
+        <w:tab w:val="right" w:pos="9360"/>
+      </w:tabs>
+      <w:spacing w:after="0" w:line="240" w:lineRule="auto"/>
+    </w:pPr>
+  </w:style>
+  <w:style w:type="character" w:customStyle="1" w:styleId="FooterChar">
+    <w:name w:val="Footer Char"/>
+    <w:basedOn w:val="DefaultParagraphFont"/>
+    <w:link w:val="Footer"/>
+    <w:uiPriority w:val="99"/>
+    <w:rsid w:val="001370B6"/>
+    <w:rPr>
+      <w:rFonts w:eastAsiaTheme="minorEastAsia"/>
+      <w:sz w:val="20"/>
+      <w:szCs w:val="20"/>
+      <w:lang w:eastAsia="zh-CN"/>
+    </w:rPr>
+  </w:style>
 </w:styles>
 </file>
 

</xml_diff>